<commit_message>
Added Data to US Crime Rates by State
</commit_message>
<xml_diff>
--- a/raw_data/Datasets_Origin.docx
+++ b/raw_data/Datasets_Origin.docx
@@ -416,20 +416,36 @@
                 <w:color w:val="FF0000"/>
               </w:rPr>
             </w:pPr>
-          </w:p>
-        </w:tc>
-        <w:tc>
-          <w:tcPr>
-            <w:tcW w:w="3117" w:type="dxa"/>
-          </w:tcPr>
-          <w:p>
-            <w:pPr>
-              <w:rPr>
-                <w:b/>
-                <w:bCs/>
-                <w:color w:val="FF0000"/>
-              </w:rPr>
-            </w:pPr>
+            <w:r>
+              <w:rPr>
+                <w:b/>
+                <w:bCs/>
+                <w:color w:val="FF0000"/>
+              </w:rPr>
+              <w:t>2012</w:t>
+            </w:r>
+          </w:p>
+        </w:tc>
+        <w:tc>
+          <w:tcPr>
+            <w:tcW w:w="3117" w:type="dxa"/>
+          </w:tcPr>
+          <w:p>
+            <w:pPr>
+              <w:rPr>
+                <w:b/>
+                <w:bCs/>
+                <w:color w:val="FF0000"/>
+              </w:rPr>
+            </w:pPr>
+            <w:r>
+              <w:rPr>
+                <w:b/>
+                <w:bCs/>
+                <w:color w:val="FF0000"/>
+              </w:rPr>
+              <w:t>https://ucr.fbi.gov/crime-in-the-u.s/2012/crime-in-the-u.s.-2012/tables/5tabledatadecpdf</w:t>
+            </w:r>
           </w:p>
         </w:tc>
       </w:tr>
@@ -460,20 +476,871 @@
                 <w:color w:val="FF0000"/>
               </w:rPr>
             </w:pPr>
-          </w:p>
-        </w:tc>
-        <w:tc>
-          <w:tcPr>
-            <w:tcW w:w="3117" w:type="dxa"/>
-          </w:tcPr>
-          <w:p>
-            <w:pPr>
-              <w:rPr>
-                <w:b/>
-                <w:bCs/>
-                <w:color w:val="FF0000"/>
-              </w:rPr>
-            </w:pPr>
+            <w:r>
+              <w:rPr>
+                <w:b/>
+                <w:bCs/>
+                <w:color w:val="FF0000"/>
+              </w:rPr>
+              <w:t>2011</w:t>
+            </w:r>
+          </w:p>
+        </w:tc>
+        <w:tc>
+          <w:tcPr>
+            <w:tcW w:w="3117" w:type="dxa"/>
+          </w:tcPr>
+          <w:p>
+            <w:pPr>
+              <w:rPr>
+                <w:b/>
+                <w:bCs/>
+                <w:color w:val="FF0000"/>
+              </w:rPr>
+            </w:pPr>
+            <w:hyperlink r:id="rId4" w:history="1">
+              <w:r>
+                <w:rPr>
+                  <w:rStyle w:val="Hyperlink"/>
+                  <w:b/>
+                  <w:bCs/>
+                </w:rPr>
+                <w:t>https://ucr.fbi.gov/crime-in-the-u.s/2011/crime-in-the-u.s.-2011/tables/table-5</w:t>
+              </w:r>
+            </w:hyperlink>
+          </w:p>
+        </w:tc>
+      </w:tr>
+      <w:tr>
+        <w:tc>
+          <w:tcPr>
+            <w:tcW w:w="3116" w:type="dxa"/>
+          </w:tcPr>
+          <w:p>
+            <w:pPr>
+              <w:rPr>
+                <w:b/>
+                <w:bCs/>
+                <w:color w:val="FF0000"/>
+              </w:rPr>
+            </w:pPr>
+          </w:p>
+          <w:p>
+            <w:pPr>
+              <w:rPr>
+                <w:b/>
+                <w:bCs/>
+                <w:color w:val="FF0000"/>
+              </w:rPr>
+            </w:pPr>
+          </w:p>
+          <w:p>
+            <w:pPr>
+              <w:rPr>
+                <w:b/>
+                <w:bCs/>
+                <w:color w:val="FF0000"/>
+              </w:rPr>
+            </w:pPr>
+          </w:p>
+        </w:tc>
+        <w:tc>
+          <w:tcPr>
+            <w:tcW w:w="3117" w:type="dxa"/>
+          </w:tcPr>
+          <w:p>
+            <w:pPr>
+              <w:rPr>
+                <w:b/>
+                <w:bCs/>
+                <w:color w:val="FF0000"/>
+              </w:rPr>
+            </w:pPr>
+            <w:r>
+              <w:rPr>
+                <w:b/>
+                <w:bCs/>
+                <w:color w:val="FF0000"/>
+              </w:rPr>
+              <w:t>2010</w:t>
+            </w:r>
+          </w:p>
+        </w:tc>
+        <w:tc>
+          <w:tcPr>
+            <w:tcW w:w="3117" w:type="dxa"/>
+          </w:tcPr>
+          <w:p>
+            <w:pPr>
+              <w:rPr>
+                <w:b/>
+                <w:bCs/>
+                <w:color w:val="FF0000"/>
+              </w:rPr>
+            </w:pPr>
+            <w:r>
+              <w:rPr>
+                <w:b/>
+                <w:bCs/>
+                <w:color w:val="FF0000"/>
+              </w:rPr>
+              <w:t>https://ucr.fbi.gov/crime-in-the-u.s/2010/crime-in-the-u.s.-2010/tables/10tbl05.xls</w:t>
+            </w:r>
+          </w:p>
+        </w:tc>
+      </w:tr>
+      <w:tr>
+        <w:tc>
+          <w:tcPr>
+            <w:tcW w:w="3116" w:type="dxa"/>
+          </w:tcPr>
+          <w:p>
+            <w:pPr>
+              <w:rPr>
+                <w:b/>
+                <w:bCs/>
+                <w:color w:val="FF0000"/>
+              </w:rPr>
+            </w:pPr>
+          </w:p>
+        </w:tc>
+        <w:tc>
+          <w:tcPr>
+            <w:tcW w:w="3117" w:type="dxa"/>
+          </w:tcPr>
+          <w:p>
+            <w:pPr>
+              <w:rPr>
+                <w:b/>
+                <w:bCs/>
+                <w:color w:val="FF0000"/>
+              </w:rPr>
+            </w:pPr>
+            <w:r>
+              <w:rPr>
+                <w:b/>
+                <w:bCs/>
+                <w:color w:val="FF0000"/>
+              </w:rPr>
+              <w:t>2009</w:t>
+            </w:r>
+          </w:p>
+        </w:tc>
+        <w:tc>
+          <w:tcPr>
+            <w:tcW w:w="3117" w:type="dxa"/>
+          </w:tcPr>
+          <w:p>
+            <w:pPr>
+              <w:rPr>
+                <w:b/>
+                <w:bCs/>
+                <w:color w:val="FF0000"/>
+              </w:rPr>
+            </w:pPr>
+            <w:r>
+              <w:rPr>
+                <w:b/>
+                <w:bCs/>
+                <w:color w:val="FF0000"/>
+              </w:rPr>
+              <w:t>https://ucr.fbi.gov/crime-in-the-u.s/2009</w:t>
+            </w:r>
+          </w:p>
+        </w:tc>
+      </w:tr>
+      <w:tr>
+        <w:tc>
+          <w:tcPr>
+            <w:tcW w:w="3116" w:type="dxa"/>
+          </w:tcPr>
+          <w:p>
+            <w:pPr>
+              <w:rPr>
+                <w:b/>
+                <w:bCs/>
+                <w:color w:val="FF0000"/>
+              </w:rPr>
+            </w:pPr>
+          </w:p>
+        </w:tc>
+        <w:tc>
+          <w:tcPr>
+            <w:tcW w:w="3117" w:type="dxa"/>
+          </w:tcPr>
+          <w:p>
+            <w:pPr>
+              <w:rPr>
+                <w:b/>
+                <w:bCs/>
+                <w:color w:val="FF0000"/>
+              </w:rPr>
+            </w:pPr>
+            <w:r>
+              <w:rPr>
+                <w:b/>
+                <w:bCs/>
+                <w:color w:val="FF0000"/>
+              </w:rPr>
+              <w:t>2008</w:t>
+            </w:r>
+          </w:p>
+        </w:tc>
+        <w:tc>
+          <w:tcPr>
+            <w:tcW w:w="3117" w:type="dxa"/>
+          </w:tcPr>
+          <w:p>
+            <w:pPr>
+              <w:rPr>
+                <w:b/>
+                <w:bCs/>
+                <w:color w:val="FF0000"/>
+              </w:rPr>
+            </w:pPr>
+            <w:r>
+              <w:rPr>
+                <w:b/>
+                <w:bCs/>
+                <w:color w:val="FF0000"/>
+              </w:rPr>
+              <w:t>https://ucr.fbi.gov/crime-in-the-u.s/2008</w:t>
+            </w:r>
+          </w:p>
+        </w:tc>
+      </w:tr>
+      <w:tr>
+        <w:tc>
+          <w:tcPr>
+            <w:tcW w:w="3116" w:type="dxa"/>
+          </w:tcPr>
+          <w:p>
+            <w:pPr>
+              <w:rPr>
+                <w:b/>
+                <w:bCs/>
+                <w:color w:val="FF0000"/>
+              </w:rPr>
+            </w:pPr>
+          </w:p>
+        </w:tc>
+        <w:tc>
+          <w:tcPr>
+            <w:tcW w:w="3117" w:type="dxa"/>
+          </w:tcPr>
+          <w:p>
+            <w:pPr>
+              <w:rPr>
+                <w:b/>
+                <w:bCs/>
+                <w:color w:val="FF0000"/>
+              </w:rPr>
+            </w:pPr>
+            <w:r>
+              <w:rPr>
+                <w:b/>
+                <w:bCs/>
+                <w:color w:val="FF0000"/>
+              </w:rPr>
+              <w:t>2007</w:t>
+            </w:r>
+          </w:p>
+        </w:tc>
+        <w:tc>
+          <w:tcPr>
+            <w:tcW w:w="3117" w:type="dxa"/>
+          </w:tcPr>
+          <w:p>
+            <w:pPr>
+              <w:rPr>
+                <w:b/>
+                <w:bCs/>
+                <w:color w:val="FF0000"/>
+              </w:rPr>
+            </w:pPr>
+            <w:r>
+              <w:rPr>
+                <w:b/>
+                <w:bCs/>
+                <w:color w:val="FF0000"/>
+              </w:rPr>
+              <w:t>https://ucr.fbi.gov/crime-in-the-u.s/2007</w:t>
+            </w:r>
+          </w:p>
+        </w:tc>
+      </w:tr>
+      <w:tr>
+        <w:tc>
+          <w:tcPr>
+            <w:tcW w:w="3116" w:type="dxa"/>
+          </w:tcPr>
+          <w:p>
+            <w:pPr>
+              <w:rPr>
+                <w:b/>
+                <w:bCs/>
+                <w:color w:val="FF0000"/>
+              </w:rPr>
+            </w:pPr>
+          </w:p>
+        </w:tc>
+        <w:tc>
+          <w:tcPr>
+            <w:tcW w:w="3117" w:type="dxa"/>
+          </w:tcPr>
+          <w:p>
+            <w:pPr>
+              <w:rPr>
+                <w:b/>
+                <w:bCs/>
+                <w:color w:val="FF0000"/>
+              </w:rPr>
+            </w:pPr>
+            <w:r>
+              <w:rPr>
+                <w:b/>
+                <w:bCs/>
+                <w:color w:val="FF0000"/>
+              </w:rPr>
+              <w:t>2006</w:t>
+            </w:r>
+          </w:p>
+        </w:tc>
+        <w:tc>
+          <w:tcPr>
+            <w:tcW w:w="3117" w:type="dxa"/>
+          </w:tcPr>
+          <w:p>
+            <w:pPr>
+              <w:rPr>
+                <w:b/>
+                <w:bCs/>
+                <w:color w:val="FF0000"/>
+              </w:rPr>
+            </w:pPr>
+            <w:r>
+              <w:rPr>
+                <w:b/>
+                <w:bCs/>
+                <w:color w:val="FF0000"/>
+              </w:rPr>
+              <w:t>https://ucr.fbi.gov/crime-in-the-u.s/2006</w:t>
+            </w:r>
+          </w:p>
+        </w:tc>
+      </w:tr>
+      <w:tr>
+        <w:tc>
+          <w:tcPr>
+            <w:tcW w:w="3116" w:type="dxa"/>
+          </w:tcPr>
+          <w:p>
+            <w:pPr>
+              <w:rPr>
+                <w:b/>
+                <w:bCs/>
+                <w:color w:val="FF0000"/>
+              </w:rPr>
+            </w:pPr>
+          </w:p>
+        </w:tc>
+        <w:tc>
+          <w:tcPr>
+            <w:tcW w:w="3117" w:type="dxa"/>
+          </w:tcPr>
+          <w:p>
+            <w:pPr>
+              <w:rPr>
+                <w:b/>
+                <w:bCs/>
+                <w:color w:val="FF0000"/>
+              </w:rPr>
+            </w:pPr>
+            <w:r>
+              <w:rPr>
+                <w:b/>
+                <w:bCs/>
+                <w:color w:val="FF0000"/>
+              </w:rPr>
+              <w:t>2005</w:t>
+            </w:r>
+          </w:p>
+        </w:tc>
+        <w:tc>
+          <w:tcPr>
+            <w:tcW w:w="3117" w:type="dxa"/>
+          </w:tcPr>
+          <w:p>
+            <w:pPr>
+              <w:rPr>
+                <w:b/>
+                <w:bCs/>
+                <w:color w:val="FF0000"/>
+              </w:rPr>
+            </w:pPr>
+            <w:r>
+              <w:rPr>
+                <w:b/>
+                <w:bCs/>
+                <w:color w:val="FF0000"/>
+              </w:rPr>
+              <w:t>https://ucr.fbi.gov/crime-in-the-u.s/2005</w:t>
+            </w:r>
+          </w:p>
+        </w:tc>
+      </w:tr>
+      <w:tr>
+        <w:tc>
+          <w:tcPr>
+            <w:tcW w:w="3116" w:type="dxa"/>
+          </w:tcPr>
+          <w:p>
+            <w:pPr>
+              <w:rPr>
+                <w:b/>
+                <w:bCs/>
+                <w:color w:val="FF0000"/>
+              </w:rPr>
+            </w:pPr>
+          </w:p>
+        </w:tc>
+        <w:tc>
+          <w:tcPr>
+            <w:tcW w:w="3117" w:type="dxa"/>
+          </w:tcPr>
+          <w:p>
+            <w:pPr>
+              <w:rPr>
+                <w:b/>
+                <w:bCs/>
+                <w:color w:val="FF0000"/>
+              </w:rPr>
+            </w:pPr>
+            <w:r>
+              <w:rPr>
+                <w:b/>
+                <w:bCs/>
+                <w:color w:val="FF0000"/>
+              </w:rPr>
+              <w:t>2004</w:t>
+            </w:r>
+          </w:p>
+        </w:tc>
+        <w:tc>
+          <w:tcPr>
+            <w:tcW w:w="3117" w:type="dxa"/>
+          </w:tcPr>
+          <w:p>
+            <w:pPr>
+              <w:rPr>
+                <w:b/>
+                <w:bCs/>
+                <w:color w:val="FF0000"/>
+              </w:rPr>
+            </w:pPr>
+            <w:r>
+              <w:rPr>
+                <w:b/>
+                <w:bCs/>
+                <w:color w:val="FF0000"/>
+              </w:rPr>
+              <w:t>https://ucr.fbi.gov/crime-in-the-u.s/2004</w:t>
+            </w:r>
+          </w:p>
+        </w:tc>
+      </w:tr>
+      <w:tr>
+        <w:tc>
+          <w:tcPr>
+            <w:tcW w:w="3116" w:type="dxa"/>
+          </w:tcPr>
+          <w:p>
+            <w:pPr>
+              <w:rPr>
+                <w:b/>
+                <w:bCs/>
+                <w:color w:val="FF0000"/>
+              </w:rPr>
+            </w:pPr>
+          </w:p>
+        </w:tc>
+        <w:tc>
+          <w:tcPr>
+            <w:tcW w:w="3117" w:type="dxa"/>
+          </w:tcPr>
+          <w:p>
+            <w:pPr>
+              <w:rPr>
+                <w:b/>
+                <w:bCs/>
+                <w:color w:val="FF0000"/>
+              </w:rPr>
+            </w:pPr>
+            <w:r>
+              <w:rPr>
+                <w:b/>
+                <w:bCs/>
+                <w:color w:val="FF0000"/>
+              </w:rPr>
+              <w:t>2003</w:t>
+            </w:r>
+          </w:p>
+        </w:tc>
+        <w:tc>
+          <w:tcPr>
+            <w:tcW w:w="3117" w:type="dxa"/>
+          </w:tcPr>
+          <w:p>
+            <w:pPr>
+              <w:rPr>
+                <w:b/>
+                <w:bCs/>
+                <w:color w:val="FF0000"/>
+              </w:rPr>
+            </w:pPr>
+            <w:hyperlink r:id="rId5" w:history="1">
+              <w:r>
+                <w:rPr>
+                  <w:rStyle w:val="Hyperlink"/>
+                  <w:b/>
+                  <w:bCs/>
+                </w:rPr>
+                <w:t>https://ucr.fbi.gov/crime-in-the-u.s/2003</w:t>
+              </w:r>
+            </w:hyperlink>
+          </w:p>
+          <w:p>
+            <w:pPr>
+              <w:rPr>
+                <w:b/>
+                <w:bCs/>
+                <w:color w:val="FF0000"/>
+              </w:rPr>
+            </w:pPr>
+            <w:r>
+              <w:rPr>
+                <w:b/>
+                <w:bCs/>
+                <w:color w:val="FF0000"/>
+              </w:rPr>
+              <w:t>Table 5</w:t>
+            </w:r>
+          </w:p>
+        </w:tc>
+      </w:tr>
+      <w:tr>
+        <w:tc>
+          <w:tcPr>
+            <w:tcW w:w="3116" w:type="dxa"/>
+          </w:tcPr>
+          <w:p>
+            <w:pPr>
+              <w:rPr>
+                <w:b/>
+                <w:bCs/>
+                <w:color w:val="FF0000"/>
+              </w:rPr>
+            </w:pPr>
+          </w:p>
+        </w:tc>
+        <w:tc>
+          <w:tcPr>
+            <w:tcW w:w="3117" w:type="dxa"/>
+          </w:tcPr>
+          <w:p>
+            <w:pPr>
+              <w:rPr>
+                <w:b/>
+                <w:bCs/>
+                <w:color w:val="FF0000"/>
+              </w:rPr>
+            </w:pPr>
+            <w:r>
+              <w:rPr>
+                <w:b/>
+                <w:bCs/>
+                <w:color w:val="FF0000"/>
+              </w:rPr>
+              <w:t>2002</w:t>
+            </w:r>
+          </w:p>
+        </w:tc>
+        <w:tc>
+          <w:tcPr>
+            <w:tcW w:w="3117" w:type="dxa"/>
+          </w:tcPr>
+          <w:p>
+            <w:pPr>
+              <w:rPr>
+                <w:b/>
+                <w:bCs/>
+                <w:color w:val="FF0000"/>
+              </w:rPr>
+            </w:pPr>
+            <w:hyperlink r:id="rId6" w:history="1">
+              <w:r>
+                <w:rPr>
+                  <w:rStyle w:val="Hyperlink"/>
+                  <w:b/>
+                  <w:bCs/>
+                </w:rPr>
+                <w:t>https://ucr.fbi.gov/crime-in-the-u.s/2002</w:t>
+              </w:r>
+            </w:hyperlink>
+          </w:p>
+          <w:p>
+            <w:pPr>
+              <w:rPr>
+                <w:b/>
+                <w:bCs/>
+                <w:color w:val="FF0000"/>
+              </w:rPr>
+            </w:pPr>
+            <w:r>
+              <w:rPr>
+                <w:b/>
+                <w:bCs/>
+                <w:color w:val="FF0000"/>
+              </w:rPr>
+              <w:t>Table 5</w:t>
+            </w:r>
+          </w:p>
+        </w:tc>
+      </w:tr>
+      <w:tr>
+        <w:tc>
+          <w:tcPr>
+            <w:tcW w:w="3116" w:type="dxa"/>
+          </w:tcPr>
+          <w:p>
+            <w:pPr>
+              <w:rPr>
+                <w:b/>
+                <w:bCs/>
+                <w:color w:val="FF0000"/>
+              </w:rPr>
+            </w:pPr>
+          </w:p>
+        </w:tc>
+        <w:tc>
+          <w:tcPr>
+            <w:tcW w:w="3117" w:type="dxa"/>
+          </w:tcPr>
+          <w:p>
+            <w:pPr>
+              <w:rPr>
+                <w:b/>
+                <w:bCs/>
+                <w:color w:val="FF0000"/>
+              </w:rPr>
+            </w:pPr>
+            <w:r>
+              <w:rPr>
+                <w:b/>
+                <w:bCs/>
+                <w:color w:val="FF0000"/>
+              </w:rPr>
+              <w:t>2001</w:t>
+            </w:r>
+          </w:p>
+        </w:tc>
+        <w:tc>
+          <w:tcPr>
+            <w:tcW w:w="3117" w:type="dxa"/>
+          </w:tcPr>
+          <w:p>
+            <w:pPr>
+              <w:rPr>
+                <w:b/>
+                <w:bCs/>
+                <w:color w:val="FF0000"/>
+              </w:rPr>
+            </w:pPr>
+            <w:hyperlink r:id="rId7" w:history="1">
+              <w:r>
+                <w:rPr>
+                  <w:rStyle w:val="Hyperlink"/>
+                  <w:b/>
+                  <w:bCs/>
+                </w:rPr>
+                <w:t>https://ucr.fbi.gov/crime-in-the-u.s/2001</w:t>
+              </w:r>
+            </w:hyperlink>
+          </w:p>
+          <w:p>
+            <w:pPr>
+              <w:rPr>
+                <w:b/>
+                <w:bCs/>
+                <w:color w:val="FF0000"/>
+              </w:rPr>
+            </w:pPr>
+            <w:r>
+              <w:rPr>
+                <w:b/>
+                <w:bCs/>
+                <w:color w:val="FF0000"/>
+              </w:rPr>
+              <w:t>Table 5</w:t>
+            </w:r>
+          </w:p>
+        </w:tc>
+      </w:tr>
+      <w:tr>
+        <w:tc>
+          <w:tcPr>
+            <w:tcW w:w="3116" w:type="dxa"/>
+          </w:tcPr>
+          <w:p>
+            <w:pPr>
+              <w:rPr>
+                <w:b/>
+                <w:bCs/>
+                <w:color w:val="FF0000"/>
+              </w:rPr>
+            </w:pPr>
+          </w:p>
+        </w:tc>
+        <w:tc>
+          <w:tcPr>
+            <w:tcW w:w="3117" w:type="dxa"/>
+          </w:tcPr>
+          <w:p>
+            <w:pPr>
+              <w:rPr>
+                <w:b/>
+                <w:bCs/>
+                <w:color w:val="FF0000"/>
+              </w:rPr>
+            </w:pPr>
+            <w:r>
+              <w:rPr>
+                <w:b/>
+                <w:bCs/>
+                <w:color w:val="FF0000"/>
+              </w:rPr>
+              <w:t>2000</w:t>
+            </w:r>
+          </w:p>
+        </w:tc>
+        <w:tc>
+          <w:tcPr>
+            <w:tcW w:w="3117" w:type="dxa"/>
+          </w:tcPr>
+          <w:p>
+            <w:pPr>
+              <w:rPr>
+                <w:b/>
+                <w:bCs/>
+                <w:color w:val="FF0000"/>
+              </w:rPr>
+            </w:pPr>
+            <w:hyperlink r:id="rId8" w:history="1">
+              <w:r>
+                <w:rPr>
+                  <w:rStyle w:val="Hyperlink"/>
+                  <w:b/>
+                  <w:bCs/>
+                </w:rPr>
+                <w:t>https://ucr.fbi.gov/crime-in-the-u.s/2000</w:t>
+              </w:r>
+            </w:hyperlink>
+          </w:p>
+          <w:p>
+            <w:pPr>
+              <w:rPr>
+                <w:b/>
+                <w:bCs/>
+                <w:color w:val="FF0000"/>
+              </w:rPr>
+            </w:pPr>
+            <w:r>
+              <w:rPr>
+                <w:b/>
+                <w:bCs/>
+                <w:color w:val="FF0000"/>
+              </w:rPr>
+              <w:t>Table 5</w:t>
+            </w:r>
+          </w:p>
+        </w:tc>
+      </w:tr>
+      <w:tr>
+        <w:tc>
+          <w:tcPr>
+            <w:tcW w:w="3116" w:type="dxa"/>
+          </w:tcPr>
+          <w:p>
+            <w:pPr>
+              <w:rPr>
+                <w:b/>
+                <w:bCs/>
+                <w:color w:val="FF0000"/>
+              </w:rPr>
+            </w:pPr>
+          </w:p>
+        </w:tc>
+        <w:tc>
+          <w:tcPr>
+            <w:tcW w:w="3117" w:type="dxa"/>
+          </w:tcPr>
+          <w:p>
+            <w:pPr>
+              <w:rPr>
+                <w:b/>
+                <w:bCs/>
+                <w:color w:val="FF0000"/>
+              </w:rPr>
+            </w:pPr>
+            <w:r>
+              <w:rPr>
+                <w:b/>
+                <w:bCs/>
+                <w:color w:val="FF0000"/>
+              </w:rPr>
+              <w:t>1999</w:t>
+            </w:r>
+          </w:p>
+        </w:tc>
+        <w:tc>
+          <w:tcPr>
+            <w:tcW w:w="3117" w:type="dxa"/>
+          </w:tcPr>
+          <w:p>
+            <w:pPr>
+              <w:rPr>
+                <w:b/>
+                <w:bCs/>
+                <w:color w:val="FF0000"/>
+              </w:rPr>
+            </w:pPr>
+            <w:hyperlink r:id="rId9" w:history="1">
+              <w:r>
+                <w:rPr>
+                  <w:rStyle w:val="Hyperlink"/>
+                  <w:b/>
+                  <w:bCs/>
+                </w:rPr>
+                <w:t>https://ucr.fbi.gov/crime-in-the-u.s/1999</w:t>
+              </w:r>
+            </w:hyperlink>
+          </w:p>
+          <w:p>
+            <w:pPr>
+              <w:rPr>
+                <w:b/>
+                <w:bCs/>
+                <w:color w:val="FF0000"/>
+              </w:rPr>
+            </w:pPr>
+            <w:r>
+              <w:rPr>
+                <w:b/>
+                <w:bCs/>
+                <w:color w:val="FF0000"/>
+              </w:rPr>
+              <w:t>Table 5</w:t>
+            </w:r>
           </w:p>
         </w:tc>
       </w:tr>
@@ -960,6 +1827,18 @@
       </w:tblBorders>
     </w:tblPr>
   </w:style>
+  <w:style w:type="character" w:styleId="FollowedHyperlink">
+    <w:name w:val="FollowedHyperlink"/>
+    <w:basedOn w:val="DefaultParagraphFont"/>
+    <w:uiPriority w:val="99"/>
+    <w:semiHidden/>
+    <w:unhideWhenUsed/>
+    <w:rsid w:val="0052002A"/>
+    <w:rPr>
+      <w:color w:val="954F72" w:themeColor="followedHyperlink"/>
+      <w:u w:val="single"/>
+    </w:rPr>
+  </w:style>
 </w:styles>
 </file>
 

</xml_diff>

<commit_message>
Added Data to US Crime Rates by Region
</commit_message>
<xml_diff>
--- a/raw_data/Datasets_Origin.docx
+++ b/raw_data/Datasets_Origin.docx
@@ -1006,23 +1006,7 @@
                   <w:rFonts w:ascii="Times New Roman" w:hAnsi="Times New Roman" w:cs="Times New Roman"/>
                   <w:color w:val="000000" w:themeColor="text1"/>
                 </w:rPr>
-                <w:t>https://ucr.fbi.gov</w:t>
-              </w:r>
-              <w:r>
-                <w:rPr>
-                  <w:rStyle w:val="Hyperlink"/>
-                  <w:rFonts w:ascii="Times New Roman" w:hAnsi="Times New Roman" w:cs="Times New Roman"/>
-                  <w:color w:val="000000" w:themeColor="text1"/>
-                </w:rPr>
-                <w:t>/</w:t>
-              </w:r>
-              <w:r>
-                <w:rPr>
-                  <w:rStyle w:val="Hyperlink"/>
-                  <w:rFonts w:ascii="Times New Roman" w:hAnsi="Times New Roman" w:cs="Times New Roman"/>
-                  <w:color w:val="000000" w:themeColor="text1"/>
-                </w:rPr>
-                <w:t>crime-in-the-u.s/2003</w:t>
+                <w:t>https://ucr.fbi.gov/crime-in-the-u.s/2003</w:t>
               </w:r>
             </w:hyperlink>
           </w:p>
@@ -1691,6 +1675,13 @@
                 <w:color w:val="000000" w:themeColor="text1"/>
               </w:rPr>
             </w:pPr>
+            <w:r>
+              <w:rPr>
+                <w:rFonts w:ascii="Times New Roman" w:hAnsi="Times New Roman" w:cs="Times New Roman"/>
+                <w:color w:val="000000" w:themeColor="text1"/>
+              </w:rPr>
+              <w:t>https://ucr.fbi.gov/crime-in-the-u.s/2015/crime-in-the-u.s.-2015/tables/table-4</w:t>
+            </w:r>
           </w:p>
         </w:tc>
       </w:tr>
@@ -1753,6 +1744,13 @@
                 <w:color w:val="000000" w:themeColor="text1"/>
               </w:rPr>
             </w:pPr>
+            <w:r>
+              <w:rPr>
+                <w:rFonts w:ascii="Times New Roman" w:hAnsi="Times New Roman" w:cs="Times New Roman"/>
+                <w:color w:val="000000" w:themeColor="text1"/>
+              </w:rPr>
+              <w:t>https://ucr.fbi.gov/crime-in-the-u.s/2014/crime-in-the-u.s.-2014/tables/table-4</w:t>
+            </w:r>
           </w:p>
         </w:tc>
       </w:tr>
@@ -1815,6 +1813,13 @@
                 <w:color w:val="000000" w:themeColor="text1"/>
               </w:rPr>
             </w:pPr>
+            <w:r>
+              <w:rPr>
+                <w:rFonts w:ascii="Times New Roman" w:hAnsi="Times New Roman" w:cs="Times New Roman"/>
+                <w:color w:val="000000" w:themeColor="text1"/>
+              </w:rPr>
+              <w:t>https://ucr.fbi.gov/crime-in-the-u.s/2013/crime-in-the-u.s.-2013/tables/4tabledatadecoverviewpdf/table_4_crime_in_the_united_states_by_region_geographic_division_and_state_2012-2013.xls</w:t>
+            </w:r>
           </w:p>
         </w:tc>
       </w:tr>
@@ -1877,6 +1882,13 @@
                 <w:color w:val="000000" w:themeColor="text1"/>
               </w:rPr>
             </w:pPr>
+            <w:r>
+              <w:rPr>
+                <w:rFonts w:ascii="Times New Roman" w:hAnsi="Times New Roman" w:cs="Times New Roman"/>
+                <w:color w:val="000000" w:themeColor="text1"/>
+              </w:rPr>
+              <w:t>https://ucr.fbi.gov/crime-in-the-u.s/2012/crime-in-the-u.s.-2012/tables/4tabledatadecoverviewpdf/table_4_crime_in_the_united_states_by_region_geographic_division_and_state_2011-2012.xls</w:t>
+            </w:r>
           </w:p>
         </w:tc>
       </w:tr>
@@ -1939,6 +1951,13 @@
                 <w:color w:val="000000" w:themeColor="text1"/>
               </w:rPr>
             </w:pPr>
+            <w:r>
+              <w:rPr>
+                <w:rFonts w:ascii="Times New Roman" w:hAnsi="Times New Roman" w:cs="Times New Roman"/>
+                <w:color w:val="000000" w:themeColor="text1"/>
+              </w:rPr>
+              <w:t>https://ucr.fbi.gov/crime-in-the-u.s/2011/crime-in-the-u.s.-2011/tables/table-4</w:t>
+            </w:r>
           </w:p>
         </w:tc>
       </w:tr>
@@ -2001,6 +2020,13 @@
                 <w:color w:val="000000" w:themeColor="text1"/>
               </w:rPr>
             </w:pPr>
+            <w:r>
+              <w:rPr>
+                <w:rFonts w:ascii="Times New Roman" w:hAnsi="Times New Roman" w:cs="Times New Roman"/>
+                <w:color w:val="000000" w:themeColor="text1"/>
+              </w:rPr>
+              <w:t>https://ucr.fbi.gov/crime-in-the-u.s/2010/crime-in-the-u.s.-2010/tables/10tbl04.xls</w:t>
+            </w:r>
           </w:p>
         </w:tc>
       </w:tr>
@@ -2063,6 +2089,13 @@
                 <w:color w:val="000000" w:themeColor="text1"/>
               </w:rPr>
             </w:pPr>
+            <w:r>
+              <w:rPr>
+                <w:rFonts w:ascii="Times New Roman" w:hAnsi="Times New Roman" w:cs="Times New Roman"/>
+                <w:color w:val="000000" w:themeColor="text1"/>
+              </w:rPr>
+              <w:t>https://www2.fbi.gov/ucr/cius2009/data/table_04.html</w:t>
+            </w:r>
           </w:p>
         </w:tc>
       </w:tr>
@@ -2125,6 +2158,13 @@
                 <w:color w:val="000000" w:themeColor="text1"/>
               </w:rPr>
             </w:pPr>
+            <w:r>
+              <w:rPr>
+                <w:rFonts w:ascii="Times New Roman" w:hAnsi="Times New Roman" w:cs="Times New Roman"/>
+                <w:color w:val="000000" w:themeColor="text1"/>
+              </w:rPr>
+              <w:t>https://www2.fbi.gov/ucr/cius2008/data/table_04.html</w:t>
+            </w:r>
           </w:p>
         </w:tc>
       </w:tr>
@@ -2187,6 +2227,13 @@
                 <w:color w:val="000000" w:themeColor="text1"/>
               </w:rPr>
             </w:pPr>
+            <w:r>
+              <w:rPr>
+                <w:rFonts w:ascii="Times New Roman" w:hAnsi="Times New Roman" w:cs="Times New Roman"/>
+                <w:color w:val="000000" w:themeColor="text1"/>
+              </w:rPr>
+              <w:t>https://www2.fbi.gov/ucr/cius2007/data/table_04.html</w:t>
+            </w:r>
           </w:p>
         </w:tc>
       </w:tr>
@@ -2249,6 +2296,13 @@
                 <w:color w:val="000000" w:themeColor="text1"/>
               </w:rPr>
             </w:pPr>
+            <w:r>
+              <w:rPr>
+                <w:rFonts w:ascii="Times New Roman" w:hAnsi="Times New Roman" w:cs="Times New Roman"/>
+                <w:color w:val="000000" w:themeColor="text1"/>
+              </w:rPr>
+              <w:t>https://www2.fbi.gov/ucr/cius2006/data/table_04.html</w:t>
+            </w:r>
           </w:p>
         </w:tc>
       </w:tr>
@@ -2311,6 +2365,13 @@
                 <w:color w:val="000000" w:themeColor="text1"/>
               </w:rPr>
             </w:pPr>
+            <w:r>
+              <w:rPr>
+                <w:rFonts w:ascii="Times New Roman" w:hAnsi="Times New Roman" w:cs="Times New Roman"/>
+                <w:color w:val="000000" w:themeColor="text1"/>
+              </w:rPr>
+              <w:t>https://www2.fbi.gov/ucr/05cius/data/table_04.html</w:t>
+            </w:r>
           </w:p>
         </w:tc>
       </w:tr>
@@ -2373,6 +2434,13 @@
                 <w:color w:val="000000" w:themeColor="text1"/>
               </w:rPr>
             </w:pPr>
+            <w:r>
+              <w:rPr>
+                <w:rFonts w:ascii="Times New Roman" w:hAnsi="Times New Roman" w:cs="Times New Roman"/>
+                <w:color w:val="000000" w:themeColor="text1"/>
+              </w:rPr>
+              <w:t>https://www2.fbi.gov/ucr/cius_04/offenses_reported/offense_tabulations/table_04.html</w:t>
+            </w:r>
           </w:p>
         </w:tc>
       </w:tr>

</xml_diff>

<commit_message>
Clearance Rates by Region: Data Wrangling
</commit_message>
<xml_diff>
--- a/raw_data/Datasets_Origin.docx
+++ b/raw_data/Datasets_Origin.docx
@@ -2444,316 +2444,6 @@
           </w:p>
         </w:tc>
       </w:tr>
-      <w:tr>
-        <w:tc>
-          <w:tcPr>
-            <w:tcW w:w="2245" w:type="dxa"/>
-          </w:tcPr>
-          <w:p>
-            <w:pPr>
-              <w:rPr>
-                <w:rFonts w:ascii="Times New Roman" w:hAnsi="Times New Roman" w:cs="Times New Roman"/>
-                <w:color w:val="000000" w:themeColor="text1"/>
-              </w:rPr>
-            </w:pPr>
-            <w:r>
-              <w:rPr>
-                <w:rFonts w:ascii="Times New Roman" w:hAnsi="Times New Roman" w:cs="Times New Roman"/>
-                <w:color w:val="000000" w:themeColor="text1"/>
-              </w:rPr>
-              <w:t xml:space="preserve">Crime in the United States by </w:t>
-            </w:r>
-            <w:r>
-              <w:rPr>
-                <w:rFonts w:ascii="Times New Roman" w:hAnsi="Times New Roman" w:cs="Times New Roman"/>
-                <w:color w:val="000000" w:themeColor="text1"/>
-              </w:rPr>
-              <w:t>Region</w:t>
-            </w:r>
-          </w:p>
-        </w:tc>
-        <w:tc>
-          <w:tcPr>
-            <w:tcW w:w="900" w:type="dxa"/>
-          </w:tcPr>
-          <w:p>
-            <w:pPr>
-              <w:rPr>
-                <w:rFonts w:ascii="Times New Roman" w:hAnsi="Times New Roman" w:cs="Times New Roman"/>
-                <w:color w:val="000000" w:themeColor="text1"/>
-              </w:rPr>
-            </w:pPr>
-            <w:r>
-              <w:rPr>
-                <w:rFonts w:ascii="Times New Roman" w:hAnsi="Times New Roman" w:cs="Times New Roman"/>
-                <w:color w:val="000000" w:themeColor="text1"/>
-              </w:rPr>
-              <w:t>2003</w:t>
-            </w:r>
-          </w:p>
-        </w:tc>
-        <w:tc>
-          <w:tcPr>
-            <w:tcW w:w="6750" w:type="dxa"/>
-          </w:tcPr>
-          <w:p>
-            <w:pPr>
-              <w:rPr>
-                <w:rFonts w:ascii="Times New Roman" w:hAnsi="Times New Roman" w:cs="Times New Roman"/>
-                <w:color w:val="000000" w:themeColor="text1"/>
-              </w:rPr>
-            </w:pPr>
-          </w:p>
-        </w:tc>
-      </w:tr>
-      <w:tr>
-        <w:tc>
-          <w:tcPr>
-            <w:tcW w:w="2245" w:type="dxa"/>
-          </w:tcPr>
-          <w:p>
-            <w:pPr>
-              <w:rPr>
-                <w:rFonts w:ascii="Times New Roman" w:hAnsi="Times New Roman" w:cs="Times New Roman"/>
-                <w:color w:val="000000" w:themeColor="text1"/>
-              </w:rPr>
-            </w:pPr>
-            <w:r>
-              <w:rPr>
-                <w:rFonts w:ascii="Times New Roman" w:hAnsi="Times New Roman" w:cs="Times New Roman"/>
-                <w:color w:val="000000" w:themeColor="text1"/>
-              </w:rPr>
-              <w:t xml:space="preserve">Crime in the United States by </w:t>
-            </w:r>
-            <w:r>
-              <w:rPr>
-                <w:rFonts w:ascii="Times New Roman" w:hAnsi="Times New Roman" w:cs="Times New Roman"/>
-                <w:color w:val="000000" w:themeColor="text1"/>
-              </w:rPr>
-              <w:t>Region</w:t>
-            </w:r>
-          </w:p>
-        </w:tc>
-        <w:tc>
-          <w:tcPr>
-            <w:tcW w:w="900" w:type="dxa"/>
-          </w:tcPr>
-          <w:p>
-            <w:pPr>
-              <w:rPr>
-                <w:rFonts w:ascii="Times New Roman" w:hAnsi="Times New Roman" w:cs="Times New Roman"/>
-                <w:color w:val="000000" w:themeColor="text1"/>
-              </w:rPr>
-            </w:pPr>
-            <w:r>
-              <w:rPr>
-                <w:rFonts w:ascii="Times New Roman" w:hAnsi="Times New Roman" w:cs="Times New Roman"/>
-                <w:color w:val="000000" w:themeColor="text1"/>
-              </w:rPr>
-              <w:t>2002</w:t>
-            </w:r>
-          </w:p>
-        </w:tc>
-        <w:tc>
-          <w:tcPr>
-            <w:tcW w:w="6750" w:type="dxa"/>
-          </w:tcPr>
-          <w:p>
-            <w:pPr>
-              <w:rPr>
-                <w:rFonts w:ascii="Times New Roman" w:hAnsi="Times New Roman" w:cs="Times New Roman"/>
-                <w:color w:val="000000" w:themeColor="text1"/>
-              </w:rPr>
-            </w:pPr>
-          </w:p>
-        </w:tc>
-      </w:tr>
-      <w:tr>
-        <w:tc>
-          <w:tcPr>
-            <w:tcW w:w="2245" w:type="dxa"/>
-          </w:tcPr>
-          <w:p>
-            <w:pPr>
-              <w:rPr>
-                <w:rFonts w:ascii="Times New Roman" w:hAnsi="Times New Roman" w:cs="Times New Roman"/>
-                <w:color w:val="000000" w:themeColor="text1"/>
-              </w:rPr>
-            </w:pPr>
-            <w:r>
-              <w:rPr>
-                <w:rFonts w:ascii="Times New Roman" w:hAnsi="Times New Roman" w:cs="Times New Roman"/>
-                <w:color w:val="000000" w:themeColor="text1"/>
-              </w:rPr>
-              <w:t xml:space="preserve">Crime in the United States by </w:t>
-            </w:r>
-            <w:r>
-              <w:rPr>
-                <w:rFonts w:ascii="Times New Roman" w:hAnsi="Times New Roman" w:cs="Times New Roman"/>
-                <w:color w:val="000000" w:themeColor="text1"/>
-              </w:rPr>
-              <w:t>Region</w:t>
-            </w:r>
-          </w:p>
-        </w:tc>
-        <w:tc>
-          <w:tcPr>
-            <w:tcW w:w="900" w:type="dxa"/>
-          </w:tcPr>
-          <w:p>
-            <w:pPr>
-              <w:rPr>
-                <w:rFonts w:ascii="Times New Roman" w:hAnsi="Times New Roman" w:cs="Times New Roman"/>
-                <w:color w:val="000000" w:themeColor="text1"/>
-              </w:rPr>
-            </w:pPr>
-            <w:r>
-              <w:rPr>
-                <w:rFonts w:ascii="Times New Roman" w:hAnsi="Times New Roman" w:cs="Times New Roman"/>
-                <w:color w:val="000000" w:themeColor="text1"/>
-              </w:rPr>
-              <w:t>2001</w:t>
-            </w:r>
-          </w:p>
-        </w:tc>
-        <w:tc>
-          <w:tcPr>
-            <w:tcW w:w="6750" w:type="dxa"/>
-          </w:tcPr>
-          <w:p>
-            <w:pPr>
-              <w:rPr>
-                <w:rFonts w:ascii="Times New Roman" w:hAnsi="Times New Roman" w:cs="Times New Roman"/>
-                <w:color w:val="000000" w:themeColor="text1"/>
-              </w:rPr>
-            </w:pPr>
-          </w:p>
-        </w:tc>
-      </w:tr>
-      <w:tr>
-        <w:tc>
-          <w:tcPr>
-            <w:tcW w:w="2245" w:type="dxa"/>
-          </w:tcPr>
-          <w:p>
-            <w:pPr>
-              <w:rPr>
-                <w:rFonts w:ascii="Times New Roman" w:hAnsi="Times New Roman" w:cs="Times New Roman"/>
-                <w:color w:val="000000" w:themeColor="text1"/>
-              </w:rPr>
-            </w:pPr>
-            <w:r>
-              <w:rPr>
-                <w:rFonts w:ascii="Times New Roman" w:hAnsi="Times New Roman" w:cs="Times New Roman"/>
-                <w:color w:val="000000" w:themeColor="text1"/>
-              </w:rPr>
-              <w:t xml:space="preserve">Crime in the United States by </w:t>
-            </w:r>
-            <w:r>
-              <w:rPr>
-                <w:rFonts w:ascii="Times New Roman" w:hAnsi="Times New Roman" w:cs="Times New Roman"/>
-                <w:color w:val="000000" w:themeColor="text1"/>
-              </w:rPr>
-              <w:t>Region</w:t>
-            </w:r>
-          </w:p>
-        </w:tc>
-        <w:tc>
-          <w:tcPr>
-            <w:tcW w:w="900" w:type="dxa"/>
-          </w:tcPr>
-          <w:p>
-            <w:pPr>
-              <w:rPr>
-                <w:rFonts w:ascii="Times New Roman" w:hAnsi="Times New Roman" w:cs="Times New Roman"/>
-                <w:color w:val="000000" w:themeColor="text1"/>
-              </w:rPr>
-            </w:pPr>
-            <w:r>
-              <w:rPr>
-                <w:rFonts w:ascii="Times New Roman" w:hAnsi="Times New Roman" w:cs="Times New Roman"/>
-                <w:color w:val="000000" w:themeColor="text1"/>
-              </w:rPr>
-              <w:t>2000</w:t>
-            </w:r>
-          </w:p>
-        </w:tc>
-        <w:tc>
-          <w:tcPr>
-            <w:tcW w:w="6750" w:type="dxa"/>
-          </w:tcPr>
-          <w:p>
-            <w:pPr>
-              <w:rPr>
-                <w:rFonts w:ascii="Times New Roman" w:hAnsi="Times New Roman" w:cs="Times New Roman"/>
-                <w:color w:val="000000" w:themeColor="text1"/>
-              </w:rPr>
-            </w:pPr>
-          </w:p>
-        </w:tc>
-      </w:tr>
-      <w:tr>
-        <w:tc>
-          <w:tcPr>
-            <w:tcW w:w="2245" w:type="dxa"/>
-          </w:tcPr>
-          <w:p>
-            <w:pPr>
-              <w:rPr>
-                <w:rFonts w:ascii="Times New Roman" w:hAnsi="Times New Roman" w:cs="Times New Roman"/>
-                <w:color w:val="000000" w:themeColor="text1"/>
-              </w:rPr>
-            </w:pPr>
-            <w:r>
-              <w:rPr>
-                <w:rFonts w:ascii="Times New Roman" w:hAnsi="Times New Roman" w:cs="Times New Roman"/>
-                <w:color w:val="000000" w:themeColor="text1"/>
-              </w:rPr>
-              <w:t xml:space="preserve">Crime in the United States by </w:t>
-            </w:r>
-            <w:r>
-              <w:rPr>
-                <w:rFonts w:ascii="Times New Roman" w:hAnsi="Times New Roman" w:cs="Times New Roman"/>
-                <w:color w:val="000000" w:themeColor="text1"/>
-              </w:rPr>
-              <w:t>Region</w:t>
-            </w:r>
-          </w:p>
-        </w:tc>
-        <w:tc>
-          <w:tcPr>
-            <w:tcW w:w="900" w:type="dxa"/>
-          </w:tcPr>
-          <w:p>
-            <w:pPr>
-              <w:rPr>
-                <w:rFonts w:ascii="Times New Roman" w:hAnsi="Times New Roman" w:cs="Times New Roman"/>
-                <w:color w:val="000000" w:themeColor="text1"/>
-              </w:rPr>
-            </w:pPr>
-            <w:r>
-              <w:rPr>
-                <w:rFonts w:ascii="Times New Roman" w:hAnsi="Times New Roman" w:cs="Times New Roman"/>
-                <w:color w:val="000000" w:themeColor="text1"/>
-              </w:rPr>
-              <w:t>1999</w:t>
-            </w:r>
-          </w:p>
-        </w:tc>
-        <w:tc>
-          <w:tcPr>
-            <w:tcW w:w="6750" w:type="dxa"/>
-          </w:tcPr>
-          <w:p>
-            <w:pPr>
-              <w:rPr>
-                <w:rFonts w:ascii="Times New Roman" w:hAnsi="Times New Roman" w:cs="Times New Roman"/>
-                <w:color w:val="000000" w:themeColor="text1"/>
-              </w:rPr>
-            </w:pPr>
-          </w:p>
-        </w:tc>
-      </w:tr>
     </w:tbl>
     <w:p>
       <w:pPr>
@@ -2771,6 +2461,494 @@
         </w:rPr>
       </w:pPr>
     </w:p>
+    <w:p/>
+    <w:p/>
+    <w:p/>
+    <w:p/>
+    <w:p/>
+    <w:p/>
+    <w:p/>
+    <w:p/>
+    <w:p/>
+    <w:p/>
+    <w:p/>
+    <w:tbl>
+      <w:tblPr>
+        <w:tblStyle w:val="TableGrid"/>
+        <w:tblW w:w="0" w:type="auto"/>
+        <w:tblLook w:val="04A0" w:firstRow="1" w:lastRow="0" w:firstColumn="1" w:lastColumn="0" w:noHBand="0" w:noVBand="1"/>
+      </w:tblPr>
+      <w:tblGrid>
+        <w:gridCol w:w="2875"/>
+        <w:gridCol w:w="823"/>
+        <w:gridCol w:w="5485"/>
+      </w:tblGrid>
+      <w:tr>
+        <w:tc>
+          <w:tcPr>
+            <w:tcW w:w="2875" w:type="dxa"/>
+          </w:tcPr>
+          <w:p>
+            <w:r>
+              <w:lastRenderedPageBreak/>
+              <w:t>Clearance Rates By Region</w:t>
+            </w:r>
+          </w:p>
+        </w:tc>
+        <w:tc>
+          <w:tcPr>
+            <w:tcW w:w="823" w:type="dxa"/>
+          </w:tcPr>
+          <w:p>
+            <w:r>
+              <w:t>2018</w:t>
+            </w:r>
+          </w:p>
+        </w:tc>
+        <w:tc>
+          <w:tcPr>
+            <w:tcW w:w="5485" w:type="dxa"/>
+          </w:tcPr>
+          <w:p>
+            <w:r>
+              <w:t>https://ucr.fbi.gov/crime-in-the-u.s/2018/crime-in-the-u.s.-2018/topic-pages/tables/table-26</w:t>
+            </w:r>
+          </w:p>
+        </w:tc>
+      </w:tr>
+      <w:tr>
+        <w:tc>
+          <w:tcPr>
+            <w:tcW w:w="2875" w:type="dxa"/>
+          </w:tcPr>
+          <w:p>
+            <w:r>
+              <w:t>Clearance Rates By Region</w:t>
+            </w:r>
+          </w:p>
+        </w:tc>
+        <w:tc>
+          <w:tcPr>
+            <w:tcW w:w="823" w:type="dxa"/>
+          </w:tcPr>
+          <w:p>
+            <w:r>
+              <w:t>2017</w:t>
+            </w:r>
+          </w:p>
+        </w:tc>
+        <w:tc>
+          <w:tcPr>
+            <w:tcW w:w="5485" w:type="dxa"/>
+          </w:tcPr>
+          <w:p>
+            <w:r>
+              <w:t>https://ucr.fbi.gov/crime-in-the-u.s/2017/crime-in-the-u.s.-2017/topic-pages/tables/table-26</w:t>
+            </w:r>
+          </w:p>
+        </w:tc>
+      </w:tr>
+      <w:tr>
+        <w:tc>
+          <w:tcPr>
+            <w:tcW w:w="2875" w:type="dxa"/>
+          </w:tcPr>
+          <w:p>
+            <w:r>
+              <w:t>Clearance Rates By Region</w:t>
+            </w:r>
+          </w:p>
+        </w:tc>
+        <w:tc>
+          <w:tcPr>
+            <w:tcW w:w="823" w:type="dxa"/>
+          </w:tcPr>
+          <w:p>
+            <w:r>
+              <w:t>2016</w:t>
+            </w:r>
+          </w:p>
+        </w:tc>
+        <w:tc>
+          <w:tcPr>
+            <w:tcW w:w="5485" w:type="dxa"/>
+          </w:tcPr>
+          <w:p/>
+        </w:tc>
+      </w:tr>
+      <w:tr>
+        <w:tc>
+          <w:tcPr>
+            <w:tcW w:w="2875" w:type="dxa"/>
+          </w:tcPr>
+          <w:p>
+            <w:r>
+              <w:t>Clearance Rates By Region</w:t>
+            </w:r>
+          </w:p>
+        </w:tc>
+        <w:tc>
+          <w:tcPr>
+            <w:tcW w:w="823" w:type="dxa"/>
+          </w:tcPr>
+          <w:p>
+            <w:r>
+              <w:t>201</w:t>
+            </w:r>
+            <w:r>
+              <w:t>5</w:t>
+            </w:r>
+          </w:p>
+        </w:tc>
+        <w:tc>
+          <w:tcPr>
+            <w:tcW w:w="5485" w:type="dxa"/>
+          </w:tcPr>
+          <w:p/>
+        </w:tc>
+      </w:tr>
+      <w:tr>
+        <w:tc>
+          <w:tcPr>
+            <w:tcW w:w="2875" w:type="dxa"/>
+          </w:tcPr>
+          <w:p>
+            <w:r>
+              <w:t>Clearance Rates By Region</w:t>
+            </w:r>
+          </w:p>
+        </w:tc>
+        <w:tc>
+          <w:tcPr>
+            <w:tcW w:w="823" w:type="dxa"/>
+          </w:tcPr>
+          <w:p>
+            <w:r>
+              <w:t>201</w:t>
+            </w:r>
+            <w:r>
+              <w:t>4</w:t>
+            </w:r>
+          </w:p>
+        </w:tc>
+        <w:tc>
+          <w:tcPr>
+            <w:tcW w:w="5485" w:type="dxa"/>
+          </w:tcPr>
+          <w:p/>
+        </w:tc>
+      </w:tr>
+      <w:tr>
+        <w:tc>
+          <w:tcPr>
+            <w:tcW w:w="2875" w:type="dxa"/>
+          </w:tcPr>
+          <w:p>
+            <w:r>
+              <w:t>Clearance Rates By Region</w:t>
+            </w:r>
+          </w:p>
+        </w:tc>
+        <w:tc>
+          <w:tcPr>
+            <w:tcW w:w="823" w:type="dxa"/>
+          </w:tcPr>
+          <w:p>
+            <w:r>
+              <w:t>201</w:t>
+            </w:r>
+            <w:r>
+              <w:t>3</w:t>
+            </w:r>
+          </w:p>
+        </w:tc>
+        <w:tc>
+          <w:tcPr>
+            <w:tcW w:w="5485" w:type="dxa"/>
+          </w:tcPr>
+          <w:p/>
+        </w:tc>
+      </w:tr>
+      <w:tr>
+        <w:tc>
+          <w:tcPr>
+            <w:tcW w:w="2875" w:type="dxa"/>
+          </w:tcPr>
+          <w:p>
+            <w:r>
+              <w:t>Clearance Rates By Region</w:t>
+            </w:r>
+          </w:p>
+        </w:tc>
+        <w:tc>
+          <w:tcPr>
+            <w:tcW w:w="823" w:type="dxa"/>
+          </w:tcPr>
+          <w:p>
+            <w:r>
+              <w:t>201</w:t>
+            </w:r>
+            <w:r>
+              <w:t>2</w:t>
+            </w:r>
+          </w:p>
+        </w:tc>
+        <w:tc>
+          <w:tcPr>
+            <w:tcW w:w="5485" w:type="dxa"/>
+          </w:tcPr>
+          <w:p/>
+        </w:tc>
+      </w:tr>
+      <w:tr>
+        <w:tc>
+          <w:tcPr>
+            <w:tcW w:w="2875" w:type="dxa"/>
+          </w:tcPr>
+          <w:p>
+            <w:r>
+              <w:t>Clearance Rates By Region</w:t>
+            </w:r>
+          </w:p>
+        </w:tc>
+        <w:tc>
+          <w:tcPr>
+            <w:tcW w:w="823" w:type="dxa"/>
+          </w:tcPr>
+          <w:p>
+            <w:r>
+              <w:t>201</w:t>
+            </w:r>
+            <w:r>
+              <w:t>1</w:t>
+            </w:r>
+          </w:p>
+        </w:tc>
+        <w:tc>
+          <w:tcPr>
+            <w:tcW w:w="5485" w:type="dxa"/>
+          </w:tcPr>
+          <w:p/>
+        </w:tc>
+      </w:tr>
+      <w:tr>
+        <w:tc>
+          <w:tcPr>
+            <w:tcW w:w="2875" w:type="dxa"/>
+          </w:tcPr>
+          <w:p>
+            <w:r>
+              <w:t>Clearance Rates By Region</w:t>
+            </w:r>
+          </w:p>
+        </w:tc>
+        <w:tc>
+          <w:tcPr>
+            <w:tcW w:w="823" w:type="dxa"/>
+          </w:tcPr>
+          <w:p>
+            <w:r>
+              <w:t>201</w:t>
+            </w:r>
+            <w:r>
+              <w:t>0</w:t>
+            </w:r>
+          </w:p>
+        </w:tc>
+        <w:tc>
+          <w:tcPr>
+            <w:tcW w:w="5485" w:type="dxa"/>
+          </w:tcPr>
+          <w:p/>
+        </w:tc>
+      </w:tr>
+      <w:tr>
+        <w:tc>
+          <w:tcPr>
+            <w:tcW w:w="2875" w:type="dxa"/>
+          </w:tcPr>
+          <w:p>
+            <w:r>
+              <w:t>Clearance Rates By Region</w:t>
+            </w:r>
+          </w:p>
+        </w:tc>
+        <w:tc>
+          <w:tcPr>
+            <w:tcW w:w="823" w:type="dxa"/>
+          </w:tcPr>
+          <w:p>
+            <w:r>
+              <w:t>20</w:t>
+            </w:r>
+            <w:r>
+              <w:t>09</w:t>
+            </w:r>
+          </w:p>
+        </w:tc>
+        <w:tc>
+          <w:tcPr>
+            <w:tcW w:w="5485" w:type="dxa"/>
+          </w:tcPr>
+          <w:p/>
+        </w:tc>
+      </w:tr>
+      <w:tr>
+        <w:tc>
+          <w:tcPr>
+            <w:tcW w:w="2875" w:type="dxa"/>
+          </w:tcPr>
+          <w:p>
+            <w:r>
+              <w:t>Clearance Rates By Region</w:t>
+            </w:r>
+          </w:p>
+        </w:tc>
+        <w:tc>
+          <w:tcPr>
+            <w:tcW w:w="823" w:type="dxa"/>
+          </w:tcPr>
+          <w:p>
+            <w:r>
+              <w:t>200</w:t>
+            </w:r>
+            <w:r>
+              <w:t>8</w:t>
+            </w:r>
+          </w:p>
+        </w:tc>
+        <w:tc>
+          <w:tcPr>
+            <w:tcW w:w="5485" w:type="dxa"/>
+          </w:tcPr>
+          <w:p/>
+        </w:tc>
+      </w:tr>
+      <w:tr>
+        <w:tc>
+          <w:tcPr>
+            <w:tcW w:w="2875" w:type="dxa"/>
+          </w:tcPr>
+          <w:p>
+            <w:r>
+              <w:t>Clearance Rates By Region</w:t>
+            </w:r>
+          </w:p>
+        </w:tc>
+        <w:tc>
+          <w:tcPr>
+            <w:tcW w:w="823" w:type="dxa"/>
+          </w:tcPr>
+          <w:p>
+            <w:r>
+              <w:t>200</w:t>
+            </w:r>
+            <w:r>
+              <w:t>7</w:t>
+            </w:r>
+          </w:p>
+        </w:tc>
+        <w:tc>
+          <w:tcPr>
+            <w:tcW w:w="5485" w:type="dxa"/>
+          </w:tcPr>
+          <w:p/>
+        </w:tc>
+      </w:tr>
+      <w:tr>
+        <w:tc>
+          <w:tcPr>
+            <w:tcW w:w="2875" w:type="dxa"/>
+          </w:tcPr>
+          <w:p>
+            <w:r>
+              <w:t>Clearance Rates By Region</w:t>
+            </w:r>
+          </w:p>
+        </w:tc>
+        <w:tc>
+          <w:tcPr>
+            <w:tcW w:w="823" w:type="dxa"/>
+          </w:tcPr>
+          <w:p>
+            <w:r>
+              <w:t>200</w:t>
+            </w:r>
+            <w:r>
+              <w:t>6</w:t>
+            </w:r>
+          </w:p>
+        </w:tc>
+        <w:tc>
+          <w:tcPr>
+            <w:tcW w:w="5485" w:type="dxa"/>
+          </w:tcPr>
+          <w:p/>
+        </w:tc>
+      </w:tr>
+      <w:tr>
+        <w:tc>
+          <w:tcPr>
+            <w:tcW w:w="2875" w:type="dxa"/>
+          </w:tcPr>
+          <w:p>
+            <w:r>
+              <w:t>Clearance Rates By Region</w:t>
+            </w:r>
+          </w:p>
+        </w:tc>
+        <w:tc>
+          <w:tcPr>
+            <w:tcW w:w="823" w:type="dxa"/>
+          </w:tcPr>
+          <w:p>
+            <w:r>
+              <w:t>200</w:t>
+            </w:r>
+            <w:r>
+              <w:t>5</w:t>
+            </w:r>
+          </w:p>
+        </w:tc>
+        <w:tc>
+          <w:tcPr>
+            <w:tcW w:w="5485" w:type="dxa"/>
+          </w:tcPr>
+          <w:p/>
+        </w:tc>
+      </w:tr>
+      <w:tr>
+        <w:tc>
+          <w:tcPr>
+            <w:tcW w:w="2875" w:type="dxa"/>
+          </w:tcPr>
+          <w:p>
+            <w:r>
+              <w:t>Clearance Rates By Region</w:t>
+            </w:r>
+          </w:p>
+        </w:tc>
+        <w:tc>
+          <w:tcPr>
+            <w:tcW w:w="823" w:type="dxa"/>
+          </w:tcPr>
+          <w:p>
+            <w:r>
+              <w:t>200</w:t>
+            </w:r>
+            <w:r>
+              <w:t>4</w:t>
+            </w:r>
+          </w:p>
+        </w:tc>
+        <w:tc>
+          <w:tcPr>
+            <w:tcW w:w="5485" w:type="dxa"/>
+          </w:tcPr>
+          <w:p/>
+        </w:tc>
+      </w:tr>
+    </w:tbl>
     <w:p/>
     <w:sectPr>
       <w:pgSz w:w="12240" w:h="15840"/>

</xml_diff>

<commit_message>
Data added to Clearance Rates By Region
</commit_message>
<xml_diff>
--- a/raw_data/Datasets_Origin.docx
+++ b/raw_data/Datasets_Origin.docx
@@ -1348,6 +1348,46 @@
         </w:tc>
       </w:tr>
     </w:tbl>
+    <w:p>
+      <w:pPr>
+        <w:rPr>
+          <w:rFonts w:ascii="Times New Roman" w:hAnsi="Times New Roman" w:cs="Times New Roman"/>
+          <w:color w:val="000000" w:themeColor="text1"/>
+        </w:rPr>
+      </w:pPr>
+    </w:p>
+    <w:p>
+      <w:pPr>
+        <w:rPr>
+          <w:rFonts w:ascii="Times New Roman" w:hAnsi="Times New Roman" w:cs="Times New Roman"/>
+          <w:color w:val="000000" w:themeColor="text1"/>
+        </w:rPr>
+      </w:pPr>
+    </w:p>
+    <w:p>
+      <w:pPr>
+        <w:rPr>
+          <w:rFonts w:ascii="Times New Roman" w:hAnsi="Times New Roman" w:cs="Times New Roman"/>
+          <w:color w:val="000000" w:themeColor="text1"/>
+        </w:rPr>
+      </w:pPr>
+    </w:p>
+    <w:p>
+      <w:pPr>
+        <w:rPr>
+          <w:rFonts w:ascii="Times New Roman" w:hAnsi="Times New Roman" w:cs="Times New Roman"/>
+          <w:color w:val="000000" w:themeColor="text1"/>
+        </w:rPr>
+      </w:pPr>
+    </w:p>
+    <w:p>
+      <w:pPr>
+        <w:rPr>
+          <w:rFonts w:ascii="Times New Roman" w:hAnsi="Times New Roman" w:cs="Times New Roman"/>
+          <w:color w:val="000000" w:themeColor="text1"/>
+        </w:rPr>
+      </w:pPr>
+    </w:p>
     <w:p>
       <w:pPr>
         <w:rPr>
@@ -1425,7 +1465,6 @@
                 <w:rFonts w:ascii="Times New Roman" w:hAnsi="Times New Roman" w:cs="Times New Roman"/>
                 <w:color w:val="000000" w:themeColor="text1"/>
               </w:rPr>
-              <w:lastRenderedPageBreak/>
               <w:t xml:space="preserve">Crime in the United States by </w:t>
             </w:r>
             <w:r>
@@ -2475,18 +2514,20 @@
     <w:tbl>
       <w:tblPr>
         <w:tblStyle w:val="TableGrid"/>
-        <w:tblW w:w="0" w:type="auto"/>
-        <w:tblLook w:val="04A0" w:firstRow="1" w:lastRow="0" w:firstColumn="1" w:lastColumn="0" w:noHBand="0" w:noVBand="1"/>
+        <w:tblpPr w:leftFromText="180" w:rightFromText="180" w:horzAnchor="margin" w:tblpXSpec="center" w:tblpY="-665"/>
+        <w:tblW w:w="10975" w:type="dxa"/>
+        <w:tblLayout w:type="fixed"/>
+        <w:tblLook w:val="0600" w:firstRow="0" w:lastRow="0" w:firstColumn="0" w:lastColumn="0" w:noHBand="1" w:noVBand="1"/>
       </w:tblPr>
       <w:tblGrid>
-        <w:gridCol w:w="2875"/>
-        <w:gridCol w:w="823"/>
-        <w:gridCol w:w="5485"/>
+        <w:gridCol w:w="1180"/>
+        <w:gridCol w:w="703"/>
+        <w:gridCol w:w="9092"/>
       </w:tblGrid>
       <w:tr>
         <w:tc>
           <w:tcPr>
-            <w:tcW w:w="2875" w:type="dxa"/>
+            <w:tcW w:w="1180" w:type="dxa"/>
           </w:tcPr>
           <w:p>
             <w:r>
@@ -2497,7 +2538,7 @@
         </w:tc>
         <w:tc>
           <w:tcPr>
-            <w:tcW w:w="823" w:type="dxa"/>
+            <w:tcW w:w="703" w:type="dxa"/>
           </w:tcPr>
           <w:p>
             <w:r>
@@ -2507,7 +2548,7 @@
         </w:tc>
         <w:tc>
           <w:tcPr>
-            <w:tcW w:w="5485" w:type="dxa"/>
+            <w:tcW w:w="9092" w:type="dxa"/>
           </w:tcPr>
           <w:p>
             <w:r>
@@ -2519,7 +2560,7 @@
       <w:tr>
         <w:tc>
           <w:tcPr>
-            <w:tcW w:w="2875" w:type="dxa"/>
+            <w:tcW w:w="1180" w:type="dxa"/>
           </w:tcPr>
           <w:p>
             <w:r>
@@ -2529,7 +2570,7 @@
         </w:tc>
         <w:tc>
           <w:tcPr>
-            <w:tcW w:w="823" w:type="dxa"/>
+            <w:tcW w:w="703" w:type="dxa"/>
           </w:tcPr>
           <w:p>
             <w:r>
@@ -2539,7 +2580,7 @@
         </w:tc>
         <w:tc>
           <w:tcPr>
-            <w:tcW w:w="5485" w:type="dxa"/>
+            <w:tcW w:w="9092" w:type="dxa"/>
           </w:tcPr>
           <w:p>
             <w:r>
@@ -2551,7 +2592,7 @@
       <w:tr>
         <w:tc>
           <w:tcPr>
-            <w:tcW w:w="2875" w:type="dxa"/>
+            <w:tcW w:w="1180" w:type="dxa"/>
           </w:tcPr>
           <w:p>
             <w:r>
@@ -2561,7 +2602,7 @@
         </w:tc>
         <w:tc>
           <w:tcPr>
-            <w:tcW w:w="823" w:type="dxa"/>
+            <w:tcW w:w="703" w:type="dxa"/>
           </w:tcPr>
           <w:p>
             <w:r>
@@ -2571,7 +2612,7 @@
         </w:tc>
         <w:tc>
           <w:tcPr>
-            <w:tcW w:w="5485" w:type="dxa"/>
+            <w:tcW w:w="9092" w:type="dxa"/>
           </w:tcPr>
           <w:p/>
         </w:tc>
@@ -2579,7 +2620,7 @@
       <w:tr>
         <w:tc>
           <w:tcPr>
-            <w:tcW w:w="2875" w:type="dxa"/>
+            <w:tcW w:w="1180" w:type="dxa"/>
           </w:tcPr>
           <w:p>
             <w:r>
@@ -2589,28 +2630,29 @@
         </w:tc>
         <w:tc>
           <w:tcPr>
-            <w:tcW w:w="823" w:type="dxa"/>
-          </w:tcPr>
-          <w:p>
-            <w:r>
-              <w:t>201</w:t>
-            </w:r>
-            <w:r>
-              <w:t>5</w:t>
-            </w:r>
-          </w:p>
-        </w:tc>
-        <w:tc>
-          <w:tcPr>
-            <w:tcW w:w="5485" w:type="dxa"/>
-          </w:tcPr>
-          <w:p/>
-        </w:tc>
-      </w:tr>
-      <w:tr>
-        <w:tc>
-          <w:tcPr>
-            <w:tcW w:w="2875" w:type="dxa"/>
+            <w:tcW w:w="703" w:type="dxa"/>
+          </w:tcPr>
+          <w:p>
+            <w:r>
+              <w:t>2015</w:t>
+            </w:r>
+          </w:p>
+        </w:tc>
+        <w:tc>
+          <w:tcPr>
+            <w:tcW w:w="9092" w:type="dxa"/>
+          </w:tcPr>
+          <w:p>
+            <w:r>
+              <w:t>https://ucr.fbi.gov/crime-in-the-u.s/2015/crime-in-the-u.s.-2015/tables/table-26</w:t>
+            </w:r>
+          </w:p>
+        </w:tc>
+      </w:tr>
+      <w:tr>
+        <w:tc>
+          <w:tcPr>
+            <w:tcW w:w="1180" w:type="dxa"/>
           </w:tcPr>
           <w:p>
             <w:r>
@@ -2620,28 +2662,29 @@
         </w:tc>
         <w:tc>
           <w:tcPr>
-            <w:tcW w:w="823" w:type="dxa"/>
-          </w:tcPr>
-          <w:p>
-            <w:r>
-              <w:t>201</w:t>
-            </w:r>
-            <w:r>
-              <w:t>4</w:t>
-            </w:r>
-          </w:p>
-        </w:tc>
-        <w:tc>
-          <w:tcPr>
-            <w:tcW w:w="5485" w:type="dxa"/>
-          </w:tcPr>
-          <w:p/>
-        </w:tc>
-      </w:tr>
-      <w:tr>
-        <w:tc>
-          <w:tcPr>
-            <w:tcW w:w="2875" w:type="dxa"/>
+            <w:tcW w:w="703" w:type="dxa"/>
+          </w:tcPr>
+          <w:p>
+            <w:r>
+              <w:t>2014</w:t>
+            </w:r>
+          </w:p>
+        </w:tc>
+        <w:tc>
+          <w:tcPr>
+            <w:tcW w:w="9092" w:type="dxa"/>
+          </w:tcPr>
+          <w:p>
+            <w:r>
+              <w:t>https://ucr.fbi.gov/crime-in-the-u.s/2014/crime-in-the-u.s.-2014/tables/table-26</w:t>
+            </w:r>
+          </w:p>
+        </w:tc>
+      </w:tr>
+      <w:tr>
+        <w:tc>
+          <w:tcPr>
+            <w:tcW w:w="1180" w:type="dxa"/>
           </w:tcPr>
           <w:p>
             <w:r>
@@ -2651,28 +2694,29 @@
         </w:tc>
         <w:tc>
           <w:tcPr>
-            <w:tcW w:w="823" w:type="dxa"/>
-          </w:tcPr>
-          <w:p>
-            <w:r>
-              <w:t>201</w:t>
-            </w:r>
-            <w:r>
-              <w:t>3</w:t>
-            </w:r>
-          </w:p>
-        </w:tc>
-        <w:tc>
-          <w:tcPr>
-            <w:tcW w:w="5485" w:type="dxa"/>
-          </w:tcPr>
-          <w:p/>
-        </w:tc>
-      </w:tr>
-      <w:tr>
-        <w:tc>
-          <w:tcPr>
-            <w:tcW w:w="2875" w:type="dxa"/>
+            <w:tcW w:w="703" w:type="dxa"/>
+          </w:tcPr>
+          <w:p>
+            <w:r>
+              <w:t>2013</w:t>
+            </w:r>
+          </w:p>
+        </w:tc>
+        <w:tc>
+          <w:tcPr>
+            <w:tcW w:w="9092" w:type="dxa"/>
+          </w:tcPr>
+          <w:p>
+            <w:r>
+              <w:t>https://ucr.fbi.gov/crime-in-the-u.s/2013/crime-in-the-u.s.-2013/tables/table-26/table_26_percent_of_offenses_cleared_by_arrest_by_geographic_region_and_division_2013.xls</w:t>
+            </w:r>
+          </w:p>
+        </w:tc>
+      </w:tr>
+      <w:tr>
+        <w:tc>
+          <w:tcPr>
+            <w:tcW w:w="1180" w:type="dxa"/>
           </w:tcPr>
           <w:p>
             <w:r>
@@ -2682,28 +2726,29 @@
         </w:tc>
         <w:tc>
           <w:tcPr>
-            <w:tcW w:w="823" w:type="dxa"/>
-          </w:tcPr>
-          <w:p>
-            <w:r>
-              <w:t>201</w:t>
-            </w:r>
-            <w:r>
-              <w:t>2</w:t>
-            </w:r>
-          </w:p>
-        </w:tc>
-        <w:tc>
-          <w:tcPr>
-            <w:tcW w:w="5485" w:type="dxa"/>
-          </w:tcPr>
-          <w:p/>
-        </w:tc>
-      </w:tr>
-      <w:tr>
-        <w:tc>
-          <w:tcPr>
-            <w:tcW w:w="2875" w:type="dxa"/>
+            <w:tcW w:w="703" w:type="dxa"/>
+          </w:tcPr>
+          <w:p>
+            <w:r>
+              <w:t>2012</w:t>
+            </w:r>
+          </w:p>
+        </w:tc>
+        <w:tc>
+          <w:tcPr>
+            <w:tcW w:w="9092" w:type="dxa"/>
+          </w:tcPr>
+          <w:p>
+            <w:r>
+              <w:t>https://ucr.fbi.gov/crime-in-the-u.s/2012/crime-in-the-u.s.-2012/tables/26tabledatadecoverviewpdfs/table_26_percent_of_offenses_cleared_by_arrest_or_exceptional_means_by_region_and_geographic_division_2012.xls</w:t>
+            </w:r>
+          </w:p>
+        </w:tc>
+      </w:tr>
+      <w:tr>
+        <w:tc>
+          <w:tcPr>
+            <w:tcW w:w="1180" w:type="dxa"/>
           </w:tcPr>
           <w:p>
             <w:r>
@@ -2713,28 +2758,29 @@
         </w:tc>
         <w:tc>
           <w:tcPr>
-            <w:tcW w:w="823" w:type="dxa"/>
-          </w:tcPr>
-          <w:p>
-            <w:r>
-              <w:t>201</w:t>
-            </w:r>
-            <w:r>
-              <w:t>1</w:t>
-            </w:r>
-          </w:p>
-        </w:tc>
-        <w:tc>
-          <w:tcPr>
-            <w:tcW w:w="5485" w:type="dxa"/>
-          </w:tcPr>
-          <w:p/>
-        </w:tc>
-      </w:tr>
-      <w:tr>
-        <w:tc>
-          <w:tcPr>
-            <w:tcW w:w="2875" w:type="dxa"/>
+            <w:tcW w:w="703" w:type="dxa"/>
+          </w:tcPr>
+          <w:p>
+            <w:r>
+              <w:t>2011</w:t>
+            </w:r>
+          </w:p>
+        </w:tc>
+        <w:tc>
+          <w:tcPr>
+            <w:tcW w:w="9092" w:type="dxa"/>
+          </w:tcPr>
+          <w:p>
+            <w:r>
+              <w:t>https://ucr.fbi.gov/crime-in-the-u.s/2011/crime-in-the-u.s.-2011/tables/Table_26_Percent_of_Offenses_Cleared_by_Arrest_or_Exceptional_Means_by_Region_and_Geographic_Division_2011.xls%20</w:t>
+            </w:r>
+          </w:p>
+        </w:tc>
+      </w:tr>
+      <w:tr>
+        <w:tc>
+          <w:tcPr>
+            <w:tcW w:w="1180" w:type="dxa"/>
           </w:tcPr>
           <w:p>
             <w:r>
@@ -2744,28 +2790,29 @@
         </w:tc>
         <w:tc>
           <w:tcPr>
-            <w:tcW w:w="823" w:type="dxa"/>
-          </w:tcPr>
-          <w:p>
-            <w:r>
-              <w:t>201</w:t>
-            </w:r>
-            <w:r>
-              <w:t>0</w:t>
-            </w:r>
-          </w:p>
-        </w:tc>
-        <w:tc>
-          <w:tcPr>
-            <w:tcW w:w="5485" w:type="dxa"/>
-          </w:tcPr>
-          <w:p/>
-        </w:tc>
-      </w:tr>
-      <w:tr>
-        <w:tc>
-          <w:tcPr>
-            <w:tcW w:w="2875" w:type="dxa"/>
+            <w:tcW w:w="703" w:type="dxa"/>
+          </w:tcPr>
+          <w:p>
+            <w:r>
+              <w:t>2010</w:t>
+            </w:r>
+          </w:p>
+        </w:tc>
+        <w:tc>
+          <w:tcPr>
+            <w:tcW w:w="9092" w:type="dxa"/>
+          </w:tcPr>
+          <w:p>
+            <w:r>
+              <w:t>https://ucr.fbi.gov/crime-in-the-u.s/2010/crime-in-the-u.s.-2010/tables/10tbl26.xls</w:t>
+            </w:r>
+          </w:p>
+        </w:tc>
+      </w:tr>
+      <w:tr>
+        <w:tc>
+          <w:tcPr>
+            <w:tcW w:w="1180" w:type="dxa"/>
           </w:tcPr>
           <w:p>
             <w:r>
@@ -2775,28 +2822,29 @@
         </w:tc>
         <w:tc>
           <w:tcPr>
-            <w:tcW w:w="823" w:type="dxa"/>
-          </w:tcPr>
-          <w:p>
-            <w:r>
-              <w:t>20</w:t>
-            </w:r>
-            <w:r>
-              <w:t>09</w:t>
-            </w:r>
-          </w:p>
-        </w:tc>
-        <w:tc>
-          <w:tcPr>
-            <w:tcW w:w="5485" w:type="dxa"/>
-          </w:tcPr>
-          <w:p/>
-        </w:tc>
-      </w:tr>
-      <w:tr>
-        <w:tc>
-          <w:tcPr>
-            <w:tcW w:w="2875" w:type="dxa"/>
+            <w:tcW w:w="703" w:type="dxa"/>
+          </w:tcPr>
+          <w:p>
+            <w:r>
+              <w:t>2009</w:t>
+            </w:r>
+          </w:p>
+        </w:tc>
+        <w:tc>
+          <w:tcPr>
+            <w:tcW w:w="9092" w:type="dxa"/>
+          </w:tcPr>
+          <w:p>
+            <w:r>
+              <w:t>https://www2.fbi.gov/ucr/cius2009/data/table_26.html</w:t>
+            </w:r>
+          </w:p>
+        </w:tc>
+      </w:tr>
+      <w:tr>
+        <w:tc>
+          <w:tcPr>
+            <w:tcW w:w="1180" w:type="dxa"/>
           </w:tcPr>
           <w:p>
             <w:r>
@@ -2806,28 +2854,29 @@
         </w:tc>
         <w:tc>
           <w:tcPr>
-            <w:tcW w:w="823" w:type="dxa"/>
-          </w:tcPr>
-          <w:p>
-            <w:r>
-              <w:t>200</w:t>
-            </w:r>
-            <w:r>
-              <w:t>8</w:t>
-            </w:r>
-          </w:p>
-        </w:tc>
-        <w:tc>
-          <w:tcPr>
-            <w:tcW w:w="5485" w:type="dxa"/>
-          </w:tcPr>
-          <w:p/>
-        </w:tc>
-      </w:tr>
-      <w:tr>
-        <w:tc>
-          <w:tcPr>
-            <w:tcW w:w="2875" w:type="dxa"/>
+            <w:tcW w:w="703" w:type="dxa"/>
+          </w:tcPr>
+          <w:p>
+            <w:r>
+              <w:t>2008</w:t>
+            </w:r>
+          </w:p>
+        </w:tc>
+        <w:tc>
+          <w:tcPr>
+            <w:tcW w:w="9092" w:type="dxa"/>
+          </w:tcPr>
+          <w:p>
+            <w:r>
+              <w:t>https://www2.fbi.gov/ucr/cius2008/data/table_26.html</w:t>
+            </w:r>
+          </w:p>
+        </w:tc>
+      </w:tr>
+      <w:tr>
+        <w:tc>
+          <w:tcPr>
+            <w:tcW w:w="1180" w:type="dxa"/>
           </w:tcPr>
           <w:p>
             <w:r>
@@ -2837,28 +2886,29 @@
         </w:tc>
         <w:tc>
           <w:tcPr>
-            <w:tcW w:w="823" w:type="dxa"/>
-          </w:tcPr>
-          <w:p>
-            <w:r>
-              <w:t>200</w:t>
-            </w:r>
-            <w:r>
-              <w:t>7</w:t>
-            </w:r>
-          </w:p>
-        </w:tc>
-        <w:tc>
-          <w:tcPr>
-            <w:tcW w:w="5485" w:type="dxa"/>
-          </w:tcPr>
-          <w:p/>
-        </w:tc>
-      </w:tr>
-      <w:tr>
-        <w:tc>
-          <w:tcPr>
-            <w:tcW w:w="2875" w:type="dxa"/>
+            <w:tcW w:w="703" w:type="dxa"/>
+          </w:tcPr>
+          <w:p>
+            <w:r>
+              <w:t>2007</w:t>
+            </w:r>
+          </w:p>
+        </w:tc>
+        <w:tc>
+          <w:tcPr>
+            <w:tcW w:w="9092" w:type="dxa"/>
+          </w:tcPr>
+          <w:p>
+            <w:r>
+              <w:t>https://www2.fbi.gov/ucr/cius2007/data/table_26.html</w:t>
+            </w:r>
+          </w:p>
+        </w:tc>
+      </w:tr>
+      <w:tr>
+        <w:tc>
+          <w:tcPr>
+            <w:tcW w:w="1180" w:type="dxa"/>
           </w:tcPr>
           <w:p>
             <w:r>
@@ -2868,28 +2918,29 @@
         </w:tc>
         <w:tc>
           <w:tcPr>
-            <w:tcW w:w="823" w:type="dxa"/>
-          </w:tcPr>
-          <w:p>
-            <w:r>
-              <w:t>200</w:t>
-            </w:r>
-            <w:r>
-              <w:t>6</w:t>
-            </w:r>
-          </w:p>
-        </w:tc>
-        <w:tc>
-          <w:tcPr>
-            <w:tcW w:w="5485" w:type="dxa"/>
-          </w:tcPr>
-          <w:p/>
-        </w:tc>
-      </w:tr>
-      <w:tr>
-        <w:tc>
-          <w:tcPr>
-            <w:tcW w:w="2875" w:type="dxa"/>
+            <w:tcW w:w="703" w:type="dxa"/>
+          </w:tcPr>
+          <w:p>
+            <w:r>
+              <w:t>2006</w:t>
+            </w:r>
+          </w:p>
+        </w:tc>
+        <w:tc>
+          <w:tcPr>
+            <w:tcW w:w="9092" w:type="dxa"/>
+          </w:tcPr>
+          <w:p>
+            <w:r>
+              <w:t>https://www2.fbi.gov/ucr/cius2006/data/table_26.html</w:t>
+            </w:r>
+          </w:p>
+        </w:tc>
+      </w:tr>
+      <w:tr>
+        <w:tc>
+          <w:tcPr>
+            <w:tcW w:w="1180" w:type="dxa"/>
           </w:tcPr>
           <w:p>
             <w:r>
@@ -2899,28 +2950,29 @@
         </w:tc>
         <w:tc>
           <w:tcPr>
-            <w:tcW w:w="823" w:type="dxa"/>
-          </w:tcPr>
-          <w:p>
-            <w:r>
-              <w:t>200</w:t>
-            </w:r>
-            <w:r>
-              <w:t>5</w:t>
-            </w:r>
-          </w:p>
-        </w:tc>
-        <w:tc>
-          <w:tcPr>
-            <w:tcW w:w="5485" w:type="dxa"/>
-          </w:tcPr>
-          <w:p/>
-        </w:tc>
-      </w:tr>
-      <w:tr>
-        <w:tc>
-          <w:tcPr>
-            <w:tcW w:w="2875" w:type="dxa"/>
+            <w:tcW w:w="703" w:type="dxa"/>
+          </w:tcPr>
+          <w:p>
+            <w:r>
+              <w:t>2005</w:t>
+            </w:r>
+          </w:p>
+        </w:tc>
+        <w:tc>
+          <w:tcPr>
+            <w:tcW w:w="9092" w:type="dxa"/>
+          </w:tcPr>
+          <w:p>
+            <w:r>
+              <w:t>https://www2.fbi.gov/ucr/05cius/data/table_26.html</w:t>
+            </w:r>
+          </w:p>
+        </w:tc>
+      </w:tr>
+      <w:tr>
+        <w:tc>
+          <w:tcPr>
+            <w:tcW w:w="1180" w:type="dxa"/>
           </w:tcPr>
           <w:p>
             <w:r>
@@ -2930,29 +2982,30 @@
         </w:tc>
         <w:tc>
           <w:tcPr>
-            <w:tcW w:w="823" w:type="dxa"/>
-          </w:tcPr>
-          <w:p>
-            <w:r>
-              <w:t>200</w:t>
-            </w:r>
-            <w:r>
-              <w:t>4</w:t>
-            </w:r>
-          </w:p>
-        </w:tc>
-        <w:tc>
-          <w:tcPr>
-            <w:tcW w:w="5485" w:type="dxa"/>
-          </w:tcPr>
-          <w:p/>
+            <w:tcW w:w="703" w:type="dxa"/>
+          </w:tcPr>
+          <w:p>
+            <w:r>
+              <w:t>2004</w:t>
+            </w:r>
+          </w:p>
+        </w:tc>
+        <w:tc>
+          <w:tcPr>
+            <w:tcW w:w="9092" w:type="dxa"/>
+          </w:tcPr>
+          <w:p>
+            <w:r>
+              <w:t>https://www2.fbi.gov/ucr/cius_04/offenses_cleared/table_26.html</w:t>
+            </w:r>
+          </w:p>
         </w:tc>
       </w:tr>
     </w:tbl>
     <w:p/>
     <w:sectPr>
       <w:pgSz w:w="12240" w:h="15840"/>
-      <w:pgMar w:top="1440" w:right="1440" w:bottom="1440" w:left="1440" w:header="720" w:footer="720" w:gutter="0"/>
+      <w:pgMar w:top="1440" w:right="720" w:bottom="806" w:left="720" w:header="720" w:footer="720" w:gutter="0"/>
       <w:cols w:space="720"/>
       <w:docGrid w:linePitch="360"/>
     </w:sectPr>

</xml_diff>

<commit_message>
Data Wrangling for Murder Weapons By State
</commit_message>
<xml_diff>
--- a/raw_data/Datasets_Origin.docx
+++ b/raw_data/Datasets_Origin.docx
@@ -2997,6 +2997,278 @@
           <w:p>
             <w:r>
               <w:t>https://www2.fbi.gov/ucr/cius_04/offenses_cleared/table_26.html</w:t>
+            </w:r>
+          </w:p>
+        </w:tc>
+      </w:tr>
+    </w:tbl>
+    <w:p/>
+    <w:p/>
+    <w:p/>
+    <w:tbl>
+      <w:tblPr>
+        <w:tblStyle w:val="TableGrid"/>
+        <w:tblW w:w="0" w:type="auto"/>
+        <w:tblLook w:val="04A0" w:firstRow="1" w:lastRow="0" w:firstColumn="1" w:lastColumn="0" w:noHBand="0" w:noVBand="1"/>
+      </w:tblPr>
+      <w:tblGrid>
+        <w:gridCol w:w="2875"/>
+        <w:gridCol w:w="720"/>
+        <w:gridCol w:w="7195"/>
+      </w:tblGrid>
+      <w:tr>
+        <w:tc>
+          <w:tcPr>
+            <w:tcW w:w="2875" w:type="dxa"/>
+          </w:tcPr>
+          <w:p>
+            <w:r>
+              <w:lastRenderedPageBreak/>
+              <w:t>Murder Weapons By State</w:t>
+            </w:r>
+          </w:p>
+        </w:tc>
+        <w:tc>
+          <w:tcPr>
+            <w:tcW w:w="720" w:type="dxa"/>
+          </w:tcPr>
+          <w:p>
+            <w:r>
+              <w:t>2018</w:t>
+            </w:r>
+          </w:p>
+        </w:tc>
+        <w:tc>
+          <w:tcPr>
+            <w:tcW w:w="7195" w:type="dxa"/>
+          </w:tcPr>
+          <w:p>
+            <w:r>
+              <w:t>https://ucr.fbi.gov/crime-in-the-u.s/2018/crime-in-the-u.s.-2018/tables/table-20</w:t>
+            </w:r>
+          </w:p>
+        </w:tc>
+      </w:tr>
+      <w:tr>
+        <w:tc>
+          <w:tcPr>
+            <w:tcW w:w="2875" w:type="dxa"/>
+          </w:tcPr>
+          <w:p>
+            <w:r>
+              <w:t>Murder Weapons By State</w:t>
+            </w:r>
+          </w:p>
+        </w:tc>
+        <w:tc>
+          <w:tcPr>
+            <w:tcW w:w="720" w:type="dxa"/>
+          </w:tcPr>
+          <w:p>
+            <w:r>
+              <w:t>2017</w:t>
+            </w:r>
+          </w:p>
+        </w:tc>
+        <w:tc>
+          <w:tcPr>
+            <w:tcW w:w="7195" w:type="dxa"/>
+          </w:tcPr>
+          <w:p>
+            <w:r>
+              <w:t>https://ucr.fbi.gov/crime-in-the-u.s/2017/crime-in-the-u.s.-2017/tables/table-20</w:t>
+            </w:r>
+          </w:p>
+        </w:tc>
+      </w:tr>
+      <w:tr>
+        <w:tc>
+          <w:tcPr>
+            <w:tcW w:w="2875" w:type="dxa"/>
+          </w:tcPr>
+          <w:p>
+            <w:r>
+              <w:t>Murder Weapons By State</w:t>
+            </w:r>
+          </w:p>
+        </w:tc>
+        <w:tc>
+          <w:tcPr>
+            <w:tcW w:w="720" w:type="dxa"/>
+          </w:tcPr>
+          <w:p>
+            <w:r>
+              <w:t>2016</w:t>
+            </w:r>
+          </w:p>
+        </w:tc>
+        <w:tc>
+          <w:tcPr>
+            <w:tcW w:w="7195" w:type="dxa"/>
+          </w:tcPr>
+          <w:p>
+            <w:r>
+              <w:t>https://ucr.fbi.gov/crime-in-the-u.s/2016/crime-in-the-u.s.-2016/tables/table-12</w:t>
+            </w:r>
+          </w:p>
+        </w:tc>
+      </w:tr>
+      <w:tr>
+        <w:tc>
+          <w:tcPr>
+            <w:tcW w:w="2875" w:type="dxa"/>
+          </w:tcPr>
+          <w:p>
+            <w:r>
+              <w:t>Murder Weapons By State</w:t>
+            </w:r>
+          </w:p>
+        </w:tc>
+        <w:tc>
+          <w:tcPr>
+            <w:tcW w:w="720" w:type="dxa"/>
+          </w:tcPr>
+          <w:p>
+            <w:r>
+              <w:t>2015</w:t>
+            </w:r>
+          </w:p>
+        </w:tc>
+        <w:tc>
+          <w:tcPr>
+            <w:tcW w:w="7195" w:type="dxa"/>
+          </w:tcPr>
+          <w:p>
+            <w:r>
+              <w:t>https://ucr.fbi.gov/crime-in-the-u.s/2015/crime-in-the-u.s.-2015/tables/table-20</w:t>
+            </w:r>
+          </w:p>
+        </w:tc>
+      </w:tr>
+      <w:tr>
+        <w:tc>
+          <w:tcPr>
+            <w:tcW w:w="2875" w:type="dxa"/>
+          </w:tcPr>
+          <w:p>
+            <w:r>
+              <w:t>Murder Weapons By State</w:t>
+            </w:r>
+          </w:p>
+        </w:tc>
+        <w:tc>
+          <w:tcPr>
+            <w:tcW w:w="720" w:type="dxa"/>
+          </w:tcPr>
+          <w:p>
+            <w:r>
+              <w:t>2014</w:t>
+            </w:r>
+          </w:p>
+        </w:tc>
+        <w:tc>
+          <w:tcPr>
+            <w:tcW w:w="7195" w:type="dxa"/>
+          </w:tcPr>
+          <w:p>
+            <w:r>
+              <w:t>https://ucr.fbi.gov/crime-in-the-u.s/2014/crime-in-the-u.s.-2014/tables/table-20</w:t>
+            </w:r>
+          </w:p>
+        </w:tc>
+      </w:tr>
+      <w:tr>
+        <w:tc>
+          <w:tcPr>
+            <w:tcW w:w="2875" w:type="dxa"/>
+          </w:tcPr>
+          <w:p>
+            <w:r>
+              <w:t>Murder Weapons By State</w:t>
+            </w:r>
+          </w:p>
+        </w:tc>
+        <w:tc>
+          <w:tcPr>
+            <w:tcW w:w="720" w:type="dxa"/>
+          </w:tcPr>
+          <w:p>
+            <w:r>
+              <w:t>2013</w:t>
+            </w:r>
+          </w:p>
+        </w:tc>
+        <w:tc>
+          <w:tcPr>
+            <w:tcW w:w="7195" w:type="dxa"/>
+          </w:tcPr>
+          <w:p>
+            <w:r>
+              <w:t>https://ucr.fbi.gov/crime-in-the-u.s/2013/crime-in-the-u.s.-2013/tables/table-20/table_20_murder_by_state_types_of_weapons_2013.xls</w:t>
+            </w:r>
+          </w:p>
+        </w:tc>
+      </w:tr>
+      <w:tr>
+        <w:tc>
+          <w:tcPr>
+            <w:tcW w:w="2875" w:type="dxa"/>
+          </w:tcPr>
+          <w:p>
+            <w:r>
+              <w:t>Murder Weapons By State</w:t>
+            </w:r>
+          </w:p>
+        </w:tc>
+        <w:tc>
+          <w:tcPr>
+            <w:tcW w:w="720" w:type="dxa"/>
+          </w:tcPr>
+          <w:p>
+            <w:r>
+              <w:t>2012</w:t>
+            </w:r>
+          </w:p>
+        </w:tc>
+        <w:tc>
+          <w:tcPr>
+            <w:tcW w:w="7195" w:type="dxa"/>
+          </w:tcPr>
+          <w:p>
+            <w:r>
+              <w:t>https://ucr.fbi.gov/crime-in-the-u.s/2012/crime-in-the-u.s.-2012/tables/20tabledatadecpdf</w:t>
+            </w:r>
+          </w:p>
+        </w:tc>
+      </w:tr>
+      <w:tr>
+        <w:tc>
+          <w:tcPr>
+            <w:tcW w:w="2875" w:type="dxa"/>
+          </w:tcPr>
+          <w:p>
+            <w:r>
+              <w:t>Murder Weapons By State</w:t>
+            </w:r>
+          </w:p>
+        </w:tc>
+        <w:tc>
+          <w:tcPr>
+            <w:tcW w:w="720" w:type="dxa"/>
+          </w:tcPr>
+          <w:p>
+            <w:r>
+              <w:t>2011</w:t>
+            </w:r>
+          </w:p>
+        </w:tc>
+        <w:tc>
+          <w:tcPr>
+            <w:tcW w:w="7195" w:type="dxa"/>
+          </w:tcPr>
+          <w:p>
+            <w:r>
+              <w:t>https://ucr.fbi.gov/crime-in-the-u.s/2011/crime-in-the-u.s.-2011/tables/table-20</w:t>
             </w:r>
           </w:p>
         </w:tc>

</xml_diff>

<commit_message>
Crimes Rates in NYC By Borough: Data Wrangling
</commit_message>
<xml_diff>
--- a/raw_data/Datasets_Origin.docx
+++ b/raw_data/Datasets_Origin.docx
@@ -3271,6 +3271,304 @@
               <w:t>https://ucr.fbi.gov/crime-in-the-u.s/2011/crime-in-the-u.s.-2011/tables/table-20</w:t>
             </w:r>
           </w:p>
+        </w:tc>
+      </w:tr>
+    </w:tbl>
+    <w:p/>
+    <w:p/>
+    <w:p/>
+    <w:p/>
+    <w:p/>
+    <w:p/>
+    <w:p/>
+    <w:p/>
+    <w:p/>
+    <w:p/>
+    <w:p/>
+    <w:p/>
+    <w:p/>
+    <w:p/>
+    <w:p/>
+    <w:p/>
+    <w:p/>
+    <w:p/>
+    <w:p/>
+    <w:p/>
+    <w:p/>
+    <w:p/>
+    <w:p/>
+    <w:p/>
+    <w:p/>
+    <w:p/>
+    <w:p/>
+    <w:p/>
+    <w:p/>
+    <w:p/>
+    <w:tbl>
+      <w:tblPr>
+        <w:tblStyle w:val="TableGrid"/>
+        <w:tblW w:w="0" w:type="auto"/>
+        <w:tblLook w:val="04A0" w:firstRow="1" w:lastRow="0" w:firstColumn="1" w:lastColumn="0" w:noHBand="0" w:noVBand="1"/>
+      </w:tblPr>
+      <w:tblGrid>
+        <w:gridCol w:w="2405"/>
+        <w:gridCol w:w="2130"/>
+        <w:gridCol w:w="6255"/>
+      </w:tblGrid>
+      <w:tr>
+        <w:tc>
+          <w:tcPr>
+            <w:tcW w:w="3596" w:type="dxa"/>
+          </w:tcPr>
+          <w:p>
+            <w:pPr>
+              <w:rPr>
+                <w:b/>
+                <w:bCs/>
+                <w:color w:val="FF0000"/>
+              </w:rPr>
+            </w:pPr>
+            <w:r>
+              <w:rPr>
+                <w:b/>
+                <w:bCs/>
+                <w:color w:val="FF0000"/>
+              </w:rPr>
+              <w:t>Population Estimates NYC</w:t>
+            </w:r>
+          </w:p>
+        </w:tc>
+        <w:tc>
+          <w:tcPr>
+            <w:tcW w:w="3597" w:type="dxa"/>
+          </w:tcPr>
+          <w:p>
+            <w:r>
+              <w:t>2000-2009</w:t>
+            </w:r>
+          </w:p>
+        </w:tc>
+        <w:tc>
+          <w:tcPr>
+            <w:tcW w:w="3597" w:type="dxa"/>
+          </w:tcPr>
+          <w:p>
+            <w:hyperlink r:id="rId10" w:history="1">
+              <w:r>
+                <w:rPr>
+                  <w:rStyle w:val="Hyperlink"/>
+                </w:rPr>
+                <w:t>https://www.cen</w:t>
+              </w:r>
+              <w:r>
+                <w:rPr>
+                  <w:rStyle w:val="Hyperlink"/>
+                </w:rPr>
+                <w:t>s</w:t>
+              </w:r>
+              <w:r>
+                <w:rPr>
+                  <w:rStyle w:val="Hyperlink"/>
+                </w:rPr>
+                <w:t>us.gov/data/tables/time-series/demo/popest/intercensal-2000-2010-counties.html</w:t>
+              </w:r>
+            </w:hyperlink>
+          </w:p>
+        </w:tc>
+      </w:tr>
+      <w:tr>
+        <w:tc>
+          <w:tcPr>
+            <w:tcW w:w="3596" w:type="dxa"/>
+          </w:tcPr>
+          <w:p>
+            <w:r>
+              <w:rPr>
+                <w:b/>
+                <w:bCs/>
+                <w:color w:val="FF0000"/>
+              </w:rPr>
+              <w:t>Population Estimates NYC</w:t>
+            </w:r>
+          </w:p>
+        </w:tc>
+        <w:tc>
+          <w:tcPr>
+            <w:tcW w:w="3597" w:type="dxa"/>
+          </w:tcPr>
+          <w:p>
+            <w:r>
+              <w:t>2010-2019</w:t>
+            </w:r>
+          </w:p>
+        </w:tc>
+        <w:tc>
+          <w:tcPr>
+            <w:tcW w:w="3597" w:type="dxa"/>
+          </w:tcPr>
+          <w:p>
+            <w:pPr>
+              <w:rPr>
+                <w:color w:val="0563C1" w:themeColor="hyperlink"/>
+                <w:u w:val="single"/>
+              </w:rPr>
+            </w:pPr>
+            <w:hyperlink r:id="rId11" w:anchor="par_textimage_739801612" w:history="1">
+              <w:r>
+                <w:rPr>
+                  <w:rStyle w:val="Hyperlink"/>
+                </w:rPr>
+                <w:t>https://www.census.gov/data/datasets/time-series/demo/popest/2010s-counties-total.html#par_textimage_739801612</w:t>
+              </w:r>
+            </w:hyperlink>
+          </w:p>
+        </w:tc>
+      </w:tr>
+      <w:tr>
+        <w:tc>
+          <w:tcPr>
+            <w:tcW w:w="3596" w:type="dxa"/>
+          </w:tcPr>
+          <w:p>
+            <w:r>
+              <w:rPr>
+                <w:b/>
+                <w:bCs/>
+                <w:color w:val="FF0000"/>
+              </w:rPr>
+              <w:t>Crime Statistics NYC By Precinct</w:t>
+            </w:r>
+          </w:p>
+        </w:tc>
+        <w:tc>
+          <w:tcPr>
+            <w:tcW w:w="3597" w:type="dxa"/>
+          </w:tcPr>
+          <w:p>
+            <w:r>
+              <w:t>2000-2019</w:t>
+            </w:r>
+          </w:p>
+        </w:tc>
+        <w:tc>
+          <w:tcPr>
+            <w:tcW w:w="3597" w:type="dxa"/>
+          </w:tcPr>
+          <w:p>
+            <w:pPr>
+              <w:rPr>
+                <w:b/>
+                <w:bCs/>
+              </w:rPr>
+            </w:pPr>
+            <w:hyperlink r:id="rId12" w:history="1">
+              <w:r>
+                <w:rPr>
+                  <w:rStyle w:val="Hyperlink"/>
+                  <w:b/>
+                  <w:bCs/>
+                </w:rPr>
+                <w:t>https://www1.nyc.gov/site/nypd/stats/crime-statistics/historical.page</w:t>
+              </w:r>
+            </w:hyperlink>
+          </w:p>
+          <w:p/>
+        </w:tc>
+      </w:tr>
+      <w:tr>
+        <w:tc>
+          <w:tcPr>
+            <w:tcW w:w="3596" w:type="dxa"/>
+          </w:tcPr>
+          <w:p>
+            <w:pPr>
+              <w:rPr>
+                <w:b/>
+                <w:bCs/>
+                <w:color w:val="FF0000"/>
+              </w:rPr>
+            </w:pPr>
+            <w:r>
+              <w:rPr>
+                <w:b/>
+                <w:bCs/>
+                <w:color w:val="FF0000"/>
+              </w:rPr>
+              <w:t>Precincts in NYC by borough</w:t>
+            </w:r>
+          </w:p>
+        </w:tc>
+        <w:tc>
+          <w:tcPr>
+            <w:tcW w:w="3597" w:type="dxa"/>
+          </w:tcPr>
+          <w:p/>
+        </w:tc>
+        <w:tc>
+          <w:tcPr>
+            <w:tcW w:w="3597" w:type="dxa"/>
+          </w:tcPr>
+          <w:p>
+            <w:pPr>
+              <w:rPr>
+                <w:b/>
+                <w:bCs/>
+              </w:rPr>
+            </w:pPr>
+            <w:hyperlink r:id="rId13" w:history="1">
+              <w:r>
+                <w:rPr>
+                  <w:rStyle w:val="Hyperlink"/>
+                  <w:b/>
+                  <w:bCs/>
+                </w:rPr>
+                <w:t>https://ww</w:t>
+              </w:r>
+              <w:r>
+                <w:rPr>
+                  <w:rStyle w:val="Hyperlink"/>
+                  <w:b/>
+                  <w:bCs/>
+                </w:rPr>
+                <w:t>w</w:t>
+              </w:r>
+              <w:r>
+                <w:rPr>
+                  <w:rStyle w:val="Hyperlink"/>
+                  <w:b/>
+                  <w:bCs/>
+                </w:rPr>
+                <w:t>1.nyc.gov/site/nypd/bureaus/patrol/precincts-landing.page</w:t>
+              </w:r>
+            </w:hyperlink>
+            <w:r>
+              <w:rPr>
+                <w:b/>
+                <w:bCs/>
+              </w:rPr>
+              <w:t xml:space="preserve"> </w:t>
+            </w:r>
+          </w:p>
+        </w:tc>
+      </w:tr>
+      <w:tr>
+        <w:tc>
+          <w:tcPr>
+            <w:tcW w:w="3596" w:type="dxa"/>
+          </w:tcPr>
+          <w:p/>
+        </w:tc>
+        <w:tc>
+          <w:tcPr>
+            <w:tcW w:w="3597" w:type="dxa"/>
+          </w:tcPr>
+          <w:p/>
+        </w:tc>
+        <w:tc>
+          <w:tcPr>
+            <w:tcW w:w="3597" w:type="dxa"/>
+          </w:tcPr>
+          <w:p/>
         </w:tc>
       </w:tr>
     </w:tbl>

</xml_diff>